<commit_message>
Updated lab 4 tasks 4 and 8
</commit_message>
<xml_diff>
--- a/lab4/СШІ-ЛР-4-ІПЗ-20-4-Дубинченко.docx
+++ b/lab4/СШІ-ЛР-4-ІПЗ-20-4-Дубинченко.docx
@@ -975,6 +975,8 @@
         </w:rPr>
         <w:t>:</w:t>
       </w:r>
+      <w:bookmarkStart w:id="0" w:name="_GoBack"/>
+      <w:bookmarkEnd w:id="0"/>
       <w:r>
         <w:rPr>
           <w:rFonts w:ascii="Courier New" w:eastAsia="Times New Roman" w:hAnsi="Courier New" w:cs="Courier New"/>
@@ -3389,9 +3391,10 @@
       </w:pPr>
       <w:r>
         <w:rPr>
+          <w:noProof/>
           <w:sz w:val="28"/>
           <w:szCs w:val="28"/>
-          <w:lang w:val="uk-UA"/>
+          <w:lang w:val="uk-UA" w:eastAsia="uk-UA"/>
         </w:rPr>
         <w:drawing>
           <wp:inline distT="0" distB="0" distL="0" distR="0" wp14:anchorId="721AEBAA" wp14:editId="27633250">
@@ -3475,9 +3478,10 @@
       </w:pPr>
       <w:r>
         <w:rPr>
+          <w:noProof/>
           <w:sz w:val="28"/>
           <w:szCs w:val="28"/>
-          <w:lang w:val="uk-UA"/>
+          <w:lang w:val="uk-UA" w:eastAsia="uk-UA"/>
         </w:rPr>
         <w:lastRenderedPageBreak/>
         <w:drawing>
@@ -3554,9 +3558,10 @@
       </w:pPr>
       <w:r>
         <w:rPr>
+          <w:noProof/>
           <w:sz w:val="28"/>
           <w:szCs w:val="28"/>
-          <w:lang w:val="uk-UA"/>
+          <w:lang w:val="uk-UA" w:eastAsia="uk-UA"/>
         </w:rPr>
         <w:drawing>
           <wp:inline distT="0" distB="0" distL="0" distR="0" wp14:anchorId="73E17ED0" wp14:editId="2CCAF669">
@@ -3656,9 +3661,10 @@
       </w:pPr>
       <w:r>
         <w:rPr>
+          <w:noProof/>
           <w:sz w:val="28"/>
           <w:szCs w:val="28"/>
-          <w:lang w:val="uk-UA"/>
+          <w:lang w:val="uk-UA" w:eastAsia="uk-UA"/>
         </w:rPr>
         <w:lastRenderedPageBreak/>
         <w:drawing>
@@ -3761,9 +3767,10 @@
       </w:pPr>
       <w:r>
         <w:rPr>
+          <w:noProof/>
           <w:sz w:val="28"/>
           <w:szCs w:val="28"/>
-          <w:lang w:val="uk-UA"/>
+          <w:lang w:val="uk-UA" w:eastAsia="uk-UA"/>
         </w:rPr>
         <w:drawing>
           <wp:inline distT="0" distB="0" distL="0" distR="0" wp14:anchorId="0585C51E" wp14:editId="777325E7">
@@ -3849,9 +3856,10 @@
       </w:pPr>
       <w:r>
         <w:rPr>
+          <w:noProof/>
           <w:sz w:val="28"/>
           <w:szCs w:val="28"/>
-          <w:lang w:val="uk-UA"/>
+          <w:lang w:val="uk-UA" w:eastAsia="uk-UA"/>
         </w:rPr>
         <w:lastRenderedPageBreak/>
         <w:drawing>
@@ -3937,9 +3945,10 @@
       </w:pPr>
       <w:r>
         <w:rPr>
+          <w:noProof/>
           <w:sz w:val="28"/>
           <w:szCs w:val="28"/>
-          <w:lang w:val="uk-UA"/>
+          <w:lang w:val="uk-UA" w:eastAsia="uk-UA"/>
         </w:rPr>
         <w:drawing>
           <wp:inline distT="0" distB="0" distL="0" distR="0" wp14:anchorId="401377F8" wp14:editId="031B4FFD">
@@ -4024,9 +4033,10 @@
       </w:pPr>
       <w:r>
         <w:rPr>
+          <w:noProof/>
           <w:sz w:val="28"/>
           <w:szCs w:val="28"/>
-          <w:lang w:val="uk-UA"/>
+          <w:lang w:val="uk-UA" w:eastAsia="uk-UA"/>
         </w:rPr>
         <w:lastRenderedPageBreak/>
         <w:drawing>
@@ -4105,9 +4115,10 @@
       </w:pPr>
       <w:r>
         <w:rPr>
+          <w:noProof/>
           <w:sz w:val="28"/>
           <w:szCs w:val="28"/>
-          <w:lang w:val="uk-UA"/>
+          <w:lang w:val="uk-UA" w:eastAsia="uk-UA"/>
         </w:rPr>
         <w:drawing>
           <wp:inline distT="0" distB="0" distL="0" distR="0" wp14:anchorId="2C381C63" wp14:editId="30E9BED2">
@@ -6582,9 +6593,10 @@
       </w:pPr>
       <w:r>
         <w:rPr>
+          <w:noProof/>
           <w:sz w:val="28"/>
           <w:szCs w:val="28"/>
-          <w:lang w:val="uk-UA"/>
+          <w:lang w:val="uk-UA" w:eastAsia="uk-UA"/>
         </w:rPr>
         <w:drawing>
           <wp:inline distT="0" distB="0" distL="0" distR="0" wp14:anchorId="449CE103" wp14:editId="69A4FE67">
@@ -6759,9 +6771,10 @@
       </w:pPr>
       <w:r>
         <w:rPr>
+          <w:noProof/>
           <w:sz w:val="28"/>
           <w:szCs w:val="28"/>
-          <w:lang w:val="uk-UA"/>
+          <w:lang w:val="uk-UA" w:eastAsia="uk-UA"/>
         </w:rPr>
         <w:drawing>
           <wp:inline distT="0" distB="0" distL="0" distR="0" wp14:anchorId="22C0368F" wp14:editId="24120CA5">
@@ -7079,10 +7092,11 @@
       </w:pPr>
       <w:r>
         <w:rPr>
+          <w:noProof/>
           <w:color w:val="000000"/>
           <w:sz w:val="28"/>
           <w:szCs w:val="28"/>
-          <w:lang w:val="uk-UA"/>
+          <w:lang w:val="uk-UA" w:eastAsia="uk-UA"/>
         </w:rPr>
         <w:drawing>
           <wp:inline distT="0" distB="0" distL="0" distR="0" wp14:anchorId="27581D17" wp14:editId="5A8BB4CD">
@@ -7170,10 +7184,11 @@
       </w:pPr>
       <w:r>
         <w:rPr>
+          <w:noProof/>
           <w:color w:val="000000"/>
           <w:sz w:val="28"/>
           <w:szCs w:val="28"/>
-          <w:lang w:val="uk-UA"/>
+          <w:lang w:val="uk-UA" w:eastAsia="uk-UA"/>
         </w:rPr>
         <w:lastRenderedPageBreak/>
         <w:drawing>
@@ -7262,10 +7277,11 @@
       </w:pPr>
       <w:r>
         <w:rPr>
+          <w:noProof/>
           <w:color w:val="000000"/>
           <w:sz w:val="28"/>
           <w:szCs w:val="28"/>
-          <w:lang w:val="uk-UA"/>
+          <w:lang w:val="uk-UA" w:eastAsia="uk-UA"/>
         </w:rPr>
         <w:drawing>
           <wp:inline distT="0" distB="0" distL="0" distR="0" wp14:anchorId="48A3AF7C" wp14:editId="77CEEBE3">
@@ -8787,10 +8803,10 @@
           <w:lang w:val="uk-UA"/>
         </w:rPr>
         <w:drawing>
-          <wp:inline distT="0" distB="0" distL="0" distR="0" wp14:anchorId="6D9BB2DE" wp14:editId="287DB5CA">
-            <wp:extent cx="4938509" cy="4657725"/>
-            <wp:effectExtent l="0" t="0" r="0" b="0"/>
-            <wp:docPr id="112" name="Рисунок 112"/>
+          <wp:inline distT="0" distB="0" distL="0" distR="0" wp14:anchorId="7FCA5AE1" wp14:editId="6572EF3E">
+            <wp:extent cx="6299835" cy="3142615"/>
+            <wp:effectExtent l="0" t="0" r="5715" b="635"/>
+            <wp:docPr id="79" name="Рисунок 79"/>
             <wp:cNvGraphicFramePr>
               <a:graphicFrameLocks xmlns:a="http://schemas.openxmlformats.org/drawingml/2006/main" noChangeAspect="1"/>
             </wp:cNvGraphicFramePr>
@@ -8810,7 +8826,7 @@
                   <pic:spPr>
                     <a:xfrm>
                       <a:off x="0" y="0"/>
-                      <a:ext cx="4954557" cy="4672861"/>
+                      <a:ext cx="6299835" cy="3142615"/>
                     </a:xfrm>
                     <a:prstGeom prst="rect">
                       <a:avLst/>
@@ -8834,7 +8850,6 @@
           <w:color w:val="000000"/>
           <w:sz w:val="28"/>
           <w:szCs w:val="28"/>
-          <w:lang w:val="uk-UA"/>
         </w:rPr>
       </w:pPr>
       <w:r>
@@ -8844,7 +8859,106 @@
           <w:szCs w:val="28"/>
           <w:lang w:val="uk-UA"/>
         </w:rPr>
-        <w:t>Рис 4.16 Спроба виконання завдання</w:t>
+        <w:t>Ри</w:t>
+      </w:r>
+      <w:r>
+        <w:rPr>
+          <w:color w:val="000000"/>
+          <w:sz w:val="28"/>
+          <w:szCs w:val="28"/>
+          <w:lang w:val="uk-UA"/>
+        </w:rPr>
+        <w:t xml:space="preserve">с 4.16 </w:t>
+      </w:r>
+      <w:r>
+        <w:rPr>
+          <w:color w:val="000000"/>
+          <w:sz w:val="28"/>
+          <w:szCs w:val="28"/>
+        </w:rPr>
+        <w:t>Обчислення відносної важливості ознак</w:t>
+      </w:r>
+    </w:p>
+    <w:p>
+      <w:pPr>
+        <w:autoSpaceDE w:val="0"/>
+        <w:autoSpaceDN w:val="0"/>
+        <w:adjustRightInd w:val="0"/>
+        <w:spacing w:line="360" w:lineRule="auto"/>
+        <w:jc w:val="center"/>
+        <w:rPr>
+          <w:color w:val="000000"/>
+          <w:sz w:val="28"/>
+          <w:szCs w:val="28"/>
+          <w:lang w:val="uk-UA"/>
+        </w:rPr>
+      </w:pPr>
+      <w:r>
+        <w:rPr>
+          <w:color w:val="000000"/>
+          <w:sz w:val="28"/>
+          <w:szCs w:val="28"/>
+          <w:lang w:val="uk-UA"/>
+        </w:rPr>
+        <w:drawing>
+          <wp:inline distT="0" distB="0" distL="0" distR="0" wp14:anchorId="0268A3C4" wp14:editId="28547DFF">
+            <wp:extent cx="2915057" cy="847843"/>
+            <wp:effectExtent l="0" t="0" r="0" b="9525"/>
+            <wp:docPr id="80" name="Рисунок 80"/>
+            <wp:cNvGraphicFramePr>
+              <a:graphicFrameLocks xmlns:a="http://schemas.openxmlformats.org/drawingml/2006/main" noChangeAspect="1"/>
+            </wp:cNvGraphicFramePr>
+            <a:graphic xmlns:a="http://schemas.openxmlformats.org/drawingml/2006/main">
+              <a:graphicData uri="http://schemas.openxmlformats.org/drawingml/2006/picture">
+                <pic:pic xmlns:pic="http://schemas.openxmlformats.org/drawingml/2006/picture">
+                  <pic:nvPicPr>
+                    <pic:cNvPr id="1" name=""/>
+                    <pic:cNvPicPr/>
+                  </pic:nvPicPr>
+                  <pic:blipFill>
+                    <a:blip r:embed="rId25"/>
+                    <a:stretch>
+                      <a:fillRect/>
+                    </a:stretch>
+                  </pic:blipFill>
+                  <pic:spPr>
+                    <a:xfrm>
+                      <a:off x="0" y="0"/>
+                      <a:ext cx="2915057" cy="847843"/>
+                    </a:xfrm>
+                    <a:prstGeom prst="rect">
+                      <a:avLst/>
+                    </a:prstGeom>
+                  </pic:spPr>
+                </pic:pic>
+              </a:graphicData>
+            </a:graphic>
+          </wp:inline>
+        </w:drawing>
+      </w:r>
+    </w:p>
+    <w:p>
+      <w:pPr>
+        <w:autoSpaceDE w:val="0"/>
+        <w:autoSpaceDN w:val="0"/>
+        <w:adjustRightInd w:val="0"/>
+        <w:spacing w:line="360" w:lineRule="auto"/>
+        <w:jc w:val="center"/>
+        <w:rPr>
+          <w:color w:val="000000"/>
+          <w:sz w:val="28"/>
+          <w:szCs w:val="28"/>
+          <w:lang w:val="uk-UA"/>
+        </w:rPr>
+      </w:pPr>
+      <w:r>
+        <w:rPr>
+          <w:color w:val="000000"/>
+          <w:sz w:val="28"/>
+          <w:szCs w:val="28"/>
+          <w:lang w:val="uk-UA"/>
+        </w:rPr>
+        <w:t>Рис 4.17 Результат підрахунків</w:t>
       </w:r>
     </w:p>
     <w:p>
@@ -10806,9 +10920,10 @@
       </w:pPr>
       <w:r>
         <w:rPr>
+          <w:noProof/>
           <w:sz w:val="28"/>
           <w:szCs w:val="28"/>
-          <w:lang w:val="uk-UA"/>
+          <w:lang w:val="uk-UA" w:eastAsia="uk-UA"/>
         </w:rPr>
         <w:drawing>
           <wp:inline distT="0" distB="0" distL="0" distR="0" wp14:anchorId="2DED0ED8" wp14:editId="30333B8B">
@@ -10826,7 +10941,7 @@
                     <pic:cNvPicPr/>
                   </pic:nvPicPr>
                   <pic:blipFill>
-                    <a:blip r:embed="rId25"/>
+                    <a:blip r:embed="rId26"/>
                     <a:stretch>
                       <a:fillRect/>
                     </a:stretch>
@@ -10867,7 +10982,16 @@
           <w:szCs w:val="28"/>
           <w:lang w:val="uk-UA"/>
         </w:rPr>
-        <w:t>Рис 4.17 Результат регресії на основі гранично випадкових лісів</w:t>
+        <w:t>Рис 4.18</w:t>
+      </w:r>
+      <w:r>
+        <w:rPr>
+          <w:color w:val="000000"/>
+          <w:sz w:val="28"/>
+          <w:szCs w:val="28"/>
+          <w:lang w:val="uk-UA"/>
+        </w:rPr>
+        <w:t xml:space="preserve"> Результат регресії на основі гранично випадкових лісів</w:t>
       </w:r>
     </w:p>
     <w:p>
@@ -12220,9 +12344,10 @@
       </w:pPr>
       <w:r>
         <w:rPr>
+          <w:noProof/>
           <w:sz w:val="28"/>
           <w:szCs w:val="28"/>
-          <w:lang w:val="uk-UA"/>
+          <w:lang w:val="uk-UA" w:eastAsia="uk-UA"/>
         </w:rPr>
         <w:drawing>
           <wp:inline distT="0" distB="0" distL="0" distR="0" wp14:anchorId="763E4FF1" wp14:editId="3C537418">
@@ -12240,7 +12365,7 @@
                     <pic:cNvPicPr/>
                   </pic:nvPicPr>
                   <pic:blipFill>
-                    <a:blip r:embed="rId26"/>
+                    <a:blip r:embed="rId27"/>
                     <a:stretch>
                       <a:fillRect/>
                     </a:stretch>
@@ -12282,7 +12407,16 @@
           <w:szCs w:val="28"/>
           <w:lang w:val="uk-UA"/>
         </w:rPr>
-        <w:t xml:space="preserve">Рис 4.18 </w:t>
+        <w:t>Рис 4.19</w:t>
+      </w:r>
+      <w:r>
+        <w:rPr>
+          <w:color w:val="000000"/>
+          <w:sz w:val="28"/>
+          <w:szCs w:val="28"/>
+          <w:lang w:val="uk-UA"/>
+        </w:rPr>
+        <w:t xml:space="preserve"> </w:t>
       </w:r>
       <w:r>
         <w:rPr>
@@ -14515,125 +14649,16 @@
       </w:pPr>
       <w:r>
         <w:rPr>
+          <w:noProof/>
           <w:sz w:val="28"/>
           <w:szCs w:val="28"/>
-          <w:lang w:val="uk-UA"/>
+          <w:lang w:val="uk-UA" w:eastAsia="uk-UA"/>
         </w:rPr>
         <w:drawing>
           <wp:inline distT="0" distB="0" distL="0" distR="0" wp14:anchorId="6447EE5F" wp14:editId="4BA2ECC9">
             <wp:extent cx="3687111" cy="2913902"/>
             <wp:effectExtent l="0" t="0" r="8890" b="1270"/>
             <wp:docPr id="115" name="Рисунок 115"/>
-            <wp:cNvGraphicFramePr>
-              <a:graphicFrameLocks xmlns:a="http://schemas.openxmlformats.org/drawingml/2006/main" noChangeAspect="1"/>
-            </wp:cNvGraphicFramePr>
-            <a:graphic xmlns:a="http://schemas.openxmlformats.org/drawingml/2006/main">
-              <a:graphicData uri="http://schemas.openxmlformats.org/drawingml/2006/picture">
-                <pic:pic xmlns:pic="http://schemas.openxmlformats.org/drawingml/2006/picture">
-                  <pic:nvPicPr>
-                    <pic:cNvPr id="1" name=""/>
-                    <pic:cNvPicPr/>
-                  </pic:nvPicPr>
-                  <pic:blipFill>
-                    <a:blip r:embed="rId27"/>
-                    <a:stretch>
-                      <a:fillRect/>
-                    </a:stretch>
-                  </pic:blipFill>
-                  <pic:spPr>
-                    <a:xfrm>
-                      <a:off x="0" y="0"/>
-                      <a:ext cx="3702147" cy="2925785"/>
-                    </a:xfrm>
-                    <a:prstGeom prst="rect">
-                      <a:avLst/>
-                    </a:prstGeom>
-                  </pic:spPr>
-                </pic:pic>
-              </a:graphicData>
-            </a:graphic>
-          </wp:inline>
-        </w:drawing>
-      </w:r>
-    </w:p>
-    <w:p>
-      <w:pPr>
-        <w:autoSpaceDE w:val="0"/>
-        <w:autoSpaceDN w:val="0"/>
-        <w:adjustRightInd w:val="0"/>
-        <w:spacing w:line="360" w:lineRule="auto"/>
-        <w:ind w:firstLine="708"/>
-        <w:jc w:val="center"/>
-        <w:rPr>
-          <w:color w:val="000000"/>
-          <w:sz w:val="28"/>
-          <w:szCs w:val="28"/>
-          <w:lang w:val="uk-UA"/>
-        </w:rPr>
-      </w:pPr>
-      <w:r>
-        <w:rPr>
-          <w:color w:val="000000"/>
-          <w:sz w:val="28"/>
-          <w:szCs w:val="28"/>
-          <w:lang w:val="uk-UA"/>
-        </w:rPr>
-        <w:t>Рис 4.1</w:t>
-      </w:r>
-      <w:r>
-        <w:rPr>
-          <w:color w:val="000000"/>
-          <w:sz w:val="28"/>
-          <w:szCs w:val="28"/>
-        </w:rPr>
-        <w:t>9</w:t>
-      </w:r>
-      <w:r>
-        <w:rPr>
-          <w:color w:val="000000"/>
-          <w:sz w:val="28"/>
-          <w:szCs w:val="28"/>
-        </w:rPr>
-        <w:t xml:space="preserve"> </w:t>
-      </w:r>
-      <w:r>
-        <w:rPr>
-          <w:color w:val="000000"/>
-          <w:sz w:val="28"/>
-          <w:szCs w:val="28"/>
-          <w:lang w:val="uk-UA"/>
-        </w:rPr>
-        <w:t>Вхідні данні</w:t>
-      </w:r>
-    </w:p>
-    <w:p>
-      <w:pPr>
-        <w:autoSpaceDE w:val="0"/>
-        <w:autoSpaceDN w:val="0"/>
-        <w:adjustRightInd w:val="0"/>
-        <w:spacing w:line="360" w:lineRule="auto"/>
-        <w:ind w:firstLine="708"/>
-        <w:jc w:val="center"/>
-        <w:rPr>
-          <w:color w:val="000000"/>
-          <w:sz w:val="28"/>
-          <w:szCs w:val="28"/>
-          <w:lang w:val="uk-UA"/>
-        </w:rPr>
-      </w:pPr>
-      <w:r>
-        <w:rPr>
-          <w:color w:val="000000"/>
-          <w:sz w:val="28"/>
-          <w:szCs w:val="28"/>
-          <w:lang w:val="uk-UA"/>
-        </w:rPr>
-        <w:lastRenderedPageBreak/>
-        <w:drawing>
-          <wp:inline distT="0" distB="0" distL="0" distR="0" wp14:anchorId="7E033B26" wp14:editId="0ED221AF">
-            <wp:extent cx="3777742" cy="3057525"/>
-            <wp:effectExtent l="0" t="0" r="0" b="0"/>
-            <wp:docPr id="116" name="Рисунок 116"/>
             <wp:cNvGraphicFramePr>
               <a:graphicFrameLocks xmlns:a="http://schemas.openxmlformats.org/drawingml/2006/main" noChangeAspect="1"/>
             </wp:cNvGraphicFramePr>
@@ -14653,7 +14678,7 @@
                   <pic:spPr>
                     <a:xfrm>
                       <a:off x="0" y="0"/>
-                      <a:ext cx="3783246" cy="3061980"/>
+                      <a:ext cx="3702147" cy="2925785"/>
                     </a:xfrm>
                     <a:prstGeom prst="rect">
                       <a:avLst/>
@@ -14678,6 +14703,7 @@
           <w:color w:val="000000"/>
           <w:sz w:val="28"/>
           <w:szCs w:val="28"/>
+          <w:lang w:val="uk-UA"/>
         </w:rPr>
       </w:pPr>
       <w:r>
@@ -14687,7 +14713,7 @@
           <w:szCs w:val="28"/>
           <w:lang w:val="uk-UA"/>
         </w:rPr>
-        <w:t>Рис 4.</w:t>
+        <w:t>Рис 4.20</w:t>
       </w:r>
       <w:r>
         <w:rPr>
@@ -14696,7 +14722,7 @@
           <w:szCs w:val="28"/>
           <w:lang w:val="uk-UA"/>
         </w:rPr>
-        <w:t>20</w:t>
+        <w:t xml:space="preserve"> </w:t>
       </w:r>
       <w:r>
         <w:rPr>
@@ -14705,15 +14731,7 @@
           <w:szCs w:val="28"/>
           <w:lang w:val="uk-UA"/>
         </w:rPr>
-        <w:t xml:space="preserve"> </w:t>
-      </w:r>
-      <w:r>
-        <w:rPr>
-          <w:color w:val="000000"/>
-          <w:sz w:val="28"/>
-          <w:szCs w:val="28"/>
-        </w:rPr>
-        <w:t>Пошук найближчих сусідів</w:t>
+        <w:t>Вхідні данні</w:t>
       </w:r>
     </w:p>
     <w:p>
@@ -14728,19 +14746,23 @@
           <w:color w:val="000000"/>
           <w:sz w:val="28"/>
           <w:szCs w:val="28"/>
+          <w:lang w:val="uk-UA"/>
         </w:rPr>
       </w:pPr>
       <w:r>
         <w:rPr>
+          <w:noProof/>
           <w:color w:val="000000"/>
           <w:sz w:val="28"/>
           <w:szCs w:val="28"/>
-        </w:rPr>
+          <w:lang w:val="uk-UA" w:eastAsia="uk-UA"/>
+        </w:rPr>
+        <w:lastRenderedPageBreak/>
         <w:drawing>
-          <wp:inline distT="0" distB="0" distL="0" distR="0" wp14:anchorId="70234767" wp14:editId="38FD4661">
-            <wp:extent cx="1657581" cy="1409897"/>
+          <wp:inline distT="0" distB="0" distL="0" distR="0" wp14:anchorId="7E033B26" wp14:editId="0ED221AF">
+            <wp:extent cx="3777742" cy="3057525"/>
             <wp:effectExtent l="0" t="0" r="0" b="0"/>
-            <wp:docPr id="117" name="Рисунок 117"/>
+            <wp:docPr id="116" name="Рисунок 116"/>
             <wp:cNvGraphicFramePr>
               <a:graphicFrameLocks xmlns:a="http://schemas.openxmlformats.org/drawingml/2006/main" noChangeAspect="1"/>
             </wp:cNvGraphicFramePr>
@@ -14760,6 +14782,118 @@
                   <pic:spPr>
                     <a:xfrm>
                       <a:off x="0" y="0"/>
+                      <a:ext cx="3783246" cy="3061980"/>
+                    </a:xfrm>
+                    <a:prstGeom prst="rect">
+                      <a:avLst/>
+                    </a:prstGeom>
+                  </pic:spPr>
+                </pic:pic>
+              </a:graphicData>
+            </a:graphic>
+          </wp:inline>
+        </w:drawing>
+      </w:r>
+    </w:p>
+    <w:p>
+      <w:pPr>
+        <w:autoSpaceDE w:val="0"/>
+        <w:autoSpaceDN w:val="0"/>
+        <w:adjustRightInd w:val="0"/>
+        <w:spacing w:line="360" w:lineRule="auto"/>
+        <w:ind w:firstLine="708"/>
+        <w:jc w:val="center"/>
+        <w:rPr>
+          <w:color w:val="000000"/>
+          <w:sz w:val="28"/>
+          <w:szCs w:val="28"/>
+          <w:lang w:val="uk-UA"/>
+        </w:rPr>
+      </w:pPr>
+      <w:r>
+        <w:rPr>
+          <w:color w:val="000000"/>
+          <w:sz w:val="28"/>
+          <w:szCs w:val="28"/>
+          <w:lang w:val="uk-UA"/>
+        </w:rPr>
+        <w:t>Рис 4.</w:t>
+      </w:r>
+      <w:r>
+        <w:rPr>
+          <w:color w:val="000000"/>
+          <w:sz w:val="28"/>
+          <w:szCs w:val="28"/>
+          <w:lang w:val="uk-UA"/>
+        </w:rPr>
+        <w:t>21</w:t>
+      </w:r>
+      <w:r>
+        <w:rPr>
+          <w:color w:val="000000"/>
+          <w:sz w:val="28"/>
+          <w:szCs w:val="28"/>
+          <w:lang w:val="uk-UA"/>
+        </w:rPr>
+        <w:t xml:space="preserve"> </w:t>
+      </w:r>
+      <w:r>
+        <w:rPr>
+          <w:color w:val="000000"/>
+          <w:sz w:val="28"/>
+          <w:szCs w:val="28"/>
+          <w:lang w:val="uk-UA"/>
+        </w:rPr>
+        <w:t>Пошук найближчих сусідів</w:t>
+      </w:r>
+    </w:p>
+    <w:p>
+      <w:pPr>
+        <w:autoSpaceDE w:val="0"/>
+        <w:autoSpaceDN w:val="0"/>
+        <w:adjustRightInd w:val="0"/>
+        <w:spacing w:line="360" w:lineRule="auto"/>
+        <w:ind w:firstLine="708"/>
+        <w:jc w:val="center"/>
+        <w:rPr>
+          <w:color w:val="000000"/>
+          <w:sz w:val="28"/>
+          <w:szCs w:val="28"/>
+          <w:lang w:val="uk-UA"/>
+        </w:rPr>
+      </w:pPr>
+      <w:r>
+        <w:rPr>
+          <w:noProof/>
+          <w:color w:val="000000"/>
+          <w:sz w:val="28"/>
+          <w:szCs w:val="28"/>
+          <w:lang w:val="uk-UA" w:eastAsia="uk-UA"/>
+        </w:rPr>
+        <w:drawing>
+          <wp:inline distT="0" distB="0" distL="0" distR="0" wp14:anchorId="70234767" wp14:editId="38FD4661">
+            <wp:extent cx="1657581" cy="1409897"/>
+            <wp:effectExtent l="0" t="0" r="0" b="0"/>
+            <wp:docPr id="117" name="Рисунок 117"/>
+            <wp:cNvGraphicFramePr>
+              <a:graphicFrameLocks xmlns:a="http://schemas.openxmlformats.org/drawingml/2006/main" noChangeAspect="1"/>
+            </wp:cNvGraphicFramePr>
+            <a:graphic xmlns:a="http://schemas.openxmlformats.org/drawingml/2006/main">
+              <a:graphicData uri="http://schemas.openxmlformats.org/drawingml/2006/picture">
+                <pic:pic xmlns:pic="http://schemas.openxmlformats.org/drawingml/2006/picture">
+                  <pic:nvPicPr>
+                    <pic:cNvPr id="1" name=""/>
+                    <pic:cNvPicPr/>
+                  </pic:nvPicPr>
+                  <pic:blipFill>
+                    <a:blip r:embed="rId30"/>
+                    <a:stretch>
+                      <a:fillRect/>
+                    </a:stretch>
+                  </pic:blipFill>
+                  <pic:spPr>
+                    <a:xfrm>
+                      <a:off x="0" y="0"/>
                       <a:ext cx="1657581" cy="1409897"/>
                     </a:xfrm>
                     <a:prstGeom prst="rect">
@@ -14785,16 +14919,9 @@
           <w:color w:val="000000"/>
           <w:sz w:val="28"/>
           <w:szCs w:val="28"/>
+          <w:lang w:val="uk-UA"/>
         </w:rPr>
       </w:pPr>
-      <w:r>
-        <w:rPr>
-          <w:color w:val="000000"/>
-          <w:sz w:val="28"/>
-          <w:szCs w:val="28"/>
-        </w:rPr>
-        <w:t xml:space="preserve">Рис </w:t>
-      </w:r>
       <w:r>
         <w:rPr>
           <w:color w:val="000000"/>
@@ -14802,21 +14929,32 @@
           <w:szCs w:val="28"/>
           <w:lang w:val="uk-UA"/>
         </w:rPr>
-        <w:t>4.</w:t>
+        <w:t xml:space="preserve">Рис </w:t>
       </w:r>
       <w:r>
         <w:rPr>
           <w:color w:val="000000"/>
           <w:sz w:val="28"/>
           <w:szCs w:val="28"/>
-        </w:rPr>
-        <w:t>21</w:t>
+          <w:lang w:val="uk-UA"/>
+        </w:rPr>
+        <w:t>4.</w:t>
       </w:r>
       <w:r>
         <w:rPr>
           <w:color w:val="000000"/>
           <w:sz w:val="28"/>
           <w:szCs w:val="28"/>
+          <w:lang w:val="uk-UA"/>
+        </w:rPr>
+        <w:t>22</w:t>
+      </w:r>
+      <w:r>
+        <w:rPr>
+          <w:color w:val="000000"/>
+          <w:sz w:val="28"/>
+          <w:szCs w:val="28"/>
+          <w:lang w:val="uk-UA"/>
         </w:rPr>
         <w:t xml:space="preserve"> Дані про найближчих сусідів</w:t>
       </w:r>
@@ -14833,6 +14971,7 @@
           <w:color w:val="000000"/>
           <w:sz w:val="28"/>
           <w:szCs w:val="28"/>
+          <w:lang w:val="uk-UA"/>
         </w:rPr>
       </w:pPr>
     </w:p>
@@ -14855,6 +14994,7 @@
           <w:color w:val="000000"/>
           <w:sz w:val="28"/>
           <w:szCs w:val="28"/>
+          <w:lang w:val="uk-UA"/>
         </w:rPr>
         <w:t>Завдання 2.8.</w:t>
       </w:r>
@@ -14863,8 +15003,34 @@
           <w:color w:val="000000"/>
           <w:sz w:val="28"/>
           <w:szCs w:val="28"/>
-        </w:rPr>
-        <w:t xml:space="preserve"> Створити класифікатор методом k найближчих сусідів</w:t>
+          <w:lang w:val="uk-UA"/>
+        </w:rPr>
+        <w:t xml:space="preserve"> Створити класифікатор методом </w:t>
+      </w:r>
+      <w:r>
+        <w:rPr>
+          <w:color w:val="000000"/>
+          <w:sz w:val="28"/>
+          <w:szCs w:val="28"/>
+        </w:rPr>
+        <w:t>k</w:t>
+      </w:r>
+      <w:r>
+        <w:rPr>
+          <w:color w:val="000000"/>
+          <w:sz w:val="28"/>
+          <w:szCs w:val="28"/>
+          <w:lang w:val="uk-UA"/>
+        </w:rPr>
+        <w:t xml:space="preserve"> </w:t>
+      </w:r>
+      <w:r>
+        <w:rPr>
+          <w:color w:val="000000"/>
+          <w:sz w:val="28"/>
+          <w:szCs w:val="28"/>
+        </w:rPr>
+        <w:t>найближчих сусідів</w:t>
       </w:r>
     </w:p>
     <w:p>
@@ -17016,124 +17182,10 @@
           <w:lang w:val="uk-UA"/>
         </w:rPr>
         <w:drawing>
-          <wp:inline distT="0" distB="0" distL="0" distR="0" wp14:anchorId="1E6B67E7" wp14:editId="70FF94CC">
-            <wp:extent cx="4624688" cy="3838575"/>
+          <wp:inline distT="0" distB="0" distL="0" distR="0" wp14:anchorId="4CAC0024" wp14:editId="57387636">
+            <wp:extent cx="4529072" cy="3600450"/>
             <wp:effectExtent l="0" t="0" r="5080" b="0"/>
-            <wp:docPr id="118" name="Рисунок 118"/>
-            <wp:cNvGraphicFramePr>
-              <a:graphicFrameLocks xmlns:a="http://schemas.openxmlformats.org/drawingml/2006/main" noChangeAspect="1"/>
-            </wp:cNvGraphicFramePr>
-            <a:graphic xmlns:a="http://schemas.openxmlformats.org/drawingml/2006/main">
-              <a:graphicData uri="http://schemas.openxmlformats.org/drawingml/2006/picture">
-                <pic:pic xmlns:pic="http://schemas.openxmlformats.org/drawingml/2006/picture">
-                  <pic:nvPicPr>
-                    <pic:cNvPr id="1" name=""/>
-                    <pic:cNvPicPr/>
-                  </pic:nvPicPr>
-                  <pic:blipFill>
-                    <a:blip r:embed="rId30"/>
-                    <a:stretch>
-                      <a:fillRect/>
-                    </a:stretch>
-                  </pic:blipFill>
-                  <pic:spPr>
-                    <a:xfrm>
-                      <a:off x="0" y="0"/>
-                      <a:ext cx="4626187" cy="3839819"/>
-                    </a:xfrm>
-                    <a:prstGeom prst="rect">
-                      <a:avLst/>
-                    </a:prstGeom>
-                  </pic:spPr>
-                </pic:pic>
-              </a:graphicData>
-            </a:graphic>
-          </wp:inline>
-        </w:drawing>
-      </w:r>
-    </w:p>
-    <w:p>
-      <w:pPr>
-        <w:autoSpaceDE w:val="0"/>
-        <w:autoSpaceDN w:val="0"/>
-        <w:adjustRightInd w:val="0"/>
-        <w:spacing w:line="360" w:lineRule="auto"/>
-        <w:ind w:firstLine="708"/>
-        <w:jc w:val="center"/>
-        <w:rPr>
-          <w:color w:val="000000"/>
-          <w:sz w:val="28"/>
-          <w:szCs w:val="28"/>
-        </w:rPr>
-      </w:pPr>
-      <w:r>
-        <w:rPr>
-          <w:color w:val="000000"/>
-          <w:sz w:val="28"/>
-          <w:szCs w:val="28"/>
-          <w:lang w:val="uk-UA"/>
-        </w:rPr>
-        <w:t>Рис 4.</w:t>
-      </w:r>
-      <w:r>
-        <w:rPr>
-          <w:color w:val="000000"/>
-          <w:sz w:val="28"/>
-          <w:szCs w:val="28"/>
-        </w:rPr>
-        <w:t>22</w:t>
-      </w:r>
-      <w:r>
-        <w:rPr>
-          <w:color w:val="000000"/>
-          <w:sz w:val="28"/>
-          <w:szCs w:val="28"/>
-        </w:rPr>
-        <w:t xml:space="preserve"> </w:t>
-      </w:r>
-      <w:r>
-        <w:rPr>
-          <w:color w:val="000000"/>
-          <w:sz w:val="28"/>
-          <w:szCs w:val="28"/>
-        </w:rPr>
-        <w:t>Класифікація методом К-найближчих сусідів та найближчі сусіди введеної точки</w:t>
-      </w:r>
-      <w:r>
-        <w:rPr>
-          <w:color w:val="000000"/>
-          <w:sz w:val="28"/>
-          <w:szCs w:val="28"/>
-        </w:rPr>
-        <w:t xml:space="preserve"> </w:t>
-      </w:r>
-    </w:p>
-    <w:p>
-      <w:pPr>
-        <w:autoSpaceDE w:val="0"/>
-        <w:autoSpaceDN w:val="0"/>
-        <w:adjustRightInd w:val="0"/>
-        <w:spacing w:line="360" w:lineRule="auto"/>
-        <w:ind w:firstLine="708"/>
-        <w:jc w:val="center"/>
-        <w:rPr>
-          <w:color w:val="000000"/>
-          <w:sz w:val="28"/>
-          <w:szCs w:val="28"/>
-        </w:rPr>
-      </w:pPr>
-      <w:r>
-        <w:rPr>
-          <w:color w:val="000000"/>
-          <w:sz w:val="28"/>
-          <w:szCs w:val="28"/>
-        </w:rPr>
-        <w:lastRenderedPageBreak/>
-        <w:drawing>
-          <wp:inline distT="0" distB="0" distL="0" distR="0" wp14:anchorId="2288C831" wp14:editId="401C2DC7">
-            <wp:extent cx="1867161" cy="285790"/>
-            <wp:effectExtent l="0" t="0" r="0" b="0"/>
-            <wp:docPr id="119" name="Рисунок 119"/>
+            <wp:docPr id="81" name="Рисунок 81"/>
             <wp:cNvGraphicFramePr>
               <a:graphicFrameLocks xmlns:a="http://schemas.openxmlformats.org/drawingml/2006/main" noChangeAspect="1"/>
             </wp:cNvGraphicFramePr>
@@ -17153,6 +17205,350 @@
                   <pic:spPr>
                     <a:xfrm>
                       <a:off x="0" y="0"/>
+                      <a:ext cx="4532064" cy="3602829"/>
+                    </a:xfrm>
+                    <a:prstGeom prst="rect">
+                      <a:avLst/>
+                    </a:prstGeom>
+                  </pic:spPr>
+                </pic:pic>
+              </a:graphicData>
+            </a:graphic>
+          </wp:inline>
+        </w:drawing>
+      </w:r>
+    </w:p>
+    <w:p>
+      <w:pPr>
+        <w:autoSpaceDE w:val="0"/>
+        <w:autoSpaceDN w:val="0"/>
+        <w:adjustRightInd w:val="0"/>
+        <w:spacing w:line="360" w:lineRule="auto"/>
+        <w:ind w:firstLine="708"/>
+        <w:jc w:val="center"/>
+        <w:rPr>
+          <w:sz w:val="28"/>
+          <w:szCs w:val="28"/>
+          <w:lang w:val="uk-UA"/>
+        </w:rPr>
+      </w:pPr>
+      <w:r>
+        <w:rPr>
+          <w:sz w:val="28"/>
+          <w:szCs w:val="28"/>
+          <w:lang w:val="uk-UA"/>
+        </w:rPr>
+        <w:t>Рис 4.23 Вхідні дані</w:t>
+      </w:r>
+    </w:p>
+    <w:p>
+      <w:pPr>
+        <w:autoSpaceDE w:val="0"/>
+        <w:autoSpaceDN w:val="0"/>
+        <w:adjustRightInd w:val="0"/>
+        <w:spacing w:line="360" w:lineRule="auto"/>
+        <w:ind w:firstLine="708"/>
+        <w:jc w:val="center"/>
+        <w:rPr>
+          <w:sz w:val="28"/>
+          <w:szCs w:val="28"/>
+          <w:lang w:val="uk-UA"/>
+        </w:rPr>
+      </w:pPr>
+      <w:r>
+        <w:rPr>
+          <w:sz w:val="28"/>
+          <w:szCs w:val="28"/>
+          <w:lang w:val="uk-UA"/>
+        </w:rPr>
+        <w:lastRenderedPageBreak/>
+        <w:drawing>
+          <wp:inline distT="0" distB="0" distL="0" distR="0" wp14:anchorId="52459701" wp14:editId="011412BC">
+            <wp:extent cx="4580017" cy="3790950"/>
+            <wp:effectExtent l="0" t="0" r="0" b="0"/>
+            <wp:docPr id="82" name="Рисунок 82"/>
+            <wp:cNvGraphicFramePr>
+              <a:graphicFrameLocks xmlns:a="http://schemas.openxmlformats.org/drawingml/2006/main" noChangeAspect="1"/>
+            </wp:cNvGraphicFramePr>
+            <a:graphic xmlns:a="http://schemas.openxmlformats.org/drawingml/2006/main">
+              <a:graphicData uri="http://schemas.openxmlformats.org/drawingml/2006/picture">
+                <pic:pic xmlns:pic="http://schemas.openxmlformats.org/drawingml/2006/picture">
+                  <pic:nvPicPr>
+                    <pic:cNvPr id="1" name=""/>
+                    <pic:cNvPicPr/>
+                  </pic:nvPicPr>
+                  <pic:blipFill>
+                    <a:blip r:embed="rId32"/>
+                    <a:stretch>
+                      <a:fillRect/>
+                    </a:stretch>
+                  </pic:blipFill>
+                  <pic:spPr>
+                    <a:xfrm>
+                      <a:off x="0" y="0"/>
+                      <a:ext cx="4581642" cy="3792295"/>
+                    </a:xfrm>
+                    <a:prstGeom prst="rect">
+                      <a:avLst/>
+                    </a:prstGeom>
+                  </pic:spPr>
+                </pic:pic>
+              </a:graphicData>
+            </a:graphic>
+          </wp:inline>
+        </w:drawing>
+      </w:r>
+    </w:p>
+    <w:p>
+      <w:pPr>
+        <w:autoSpaceDE w:val="0"/>
+        <w:autoSpaceDN w:val="0"/>
+        <w:adjustRightInd w:val="0"/>
+        <w:spacing w:line="360" w:lineRule="auto"/>
+        <w:ind w:firstLine="708"/>
+        <w:jc w:val="center"/>
+        <w:rPr>
+          <w:sz w:val="28"/>
+          <w:szCs w:val="28"/>
+          <w:lang w:val="uk-UA"/>
+        </w:rPr>
+      </w:pPr>
+      <w:r>
+        <w:rPr>
+          <w:sz w:val="28"/>
+          <w:szCs w:val="28"/>
+          <w:lang w:val="uk-UA"/>
+        </w:rPr>
+        <w:t>Рис 4.24 Тестова точка даних</w:t>
+      </w:r>
+    </w:p>
+    <w:p>
+      <w:pPr>
+        <w:autoSpaceDE w:val="0"/>
+        <w:autoSpaceDN w:val="0"/>
+        <w:adjustRightInd w:val="0"/>
+        <w:spacing w:line="360" w:lineRule="auto"/>
+        <w:ind w:firstLine="708"/>
+        <w:jc w:val="center"/>
+        <w:rPr>
+          <w:sz w:val="28"/>
+          <w:szCs w:val="28"/>
+          <w:lang w:val="uk-UA"/>
+        </w:rPr>
+      </w:pPr>
+      <w:r>
+        <w:rPr>
+          <w:sz w:val="28"/>
+          <w:szCs w:val="28"/>
+          <w:lang w:val="uk-UA"/>
+        </w:rPr>
+        <w:drawing>
+          <wp:inline distT="0" distB="0" distL="0" distR="0" wp14:anchorId="20CBEE45" wp14:editId="400FD7F0">
+            <wp:extent cx="4624400" cy="2944495"/>
+            <wp:effectExtent l="0" t="0" r="5080" b="8255"/>
+            <wp:docPr id="83" name="Рисунок 83"/>
+            <wp:cNvGraphicFramePr>
+              <a:graphicFrameLocks xmlns:a="http://schemas.openxmlformats.org/drawingml/2006/main" noChangeAspect="1"/>
+            </wp:cNvGraphicFramePr>
+            <a:graphic xmlns:a="http://schemas.openxmlformats.org/drawingml/2006/main">
+              <a:graphicData uri="http://schemas.openxmlformats.org/drawingml/2006/picture">
+                <pic:pic xmlns:pic="http://schemas.openxmlformats.org/drawingml/2006/picture">
+                  <pic:nvPicPr>
+                    <pic:cNvPr id="1" name=""/>
+                    <pic:cNvPicPr/>
+                  </pic:nvPicPr>
+                  <pic:blipFill>
+                    <a:blip r:embed="rId33"/>
+                    <a:stretch>
+                      <a:fillRect/>
+                    </a:stretch>
+                  </pic:blipFill>
+                  <pic:spPr>
+                    <a:xfrm>
+                      <a:off x="0" y="0"/>
+                      <a:ext cx="4627147" cy="2946244"/>
+                    </a:xfrm>
+                    <a:prstGeom prst="rect">
+                      <a:avLst/>
+                    </a:prstGeom>
+                  </pic:spPr>
+                </pic:pic>
+              </a:graphicData>
+            </a:graphic>
+          </wp:inline>
+        </w:drawing>
+      </w:r>
+    </w:p>
+    <w:p>
+      <w:pPr>
+        <w:autoSpaceDE w:val="0"/>
+        <w:autoSpaceDN w:val="0"/>
+        <w:adjustRightInd w:val="0"/>
+        <w:spacing w:line="360" w:lineRule="auto"/>
+        <w:ind w:firstLine="708"/>
+        <w:jc w:val="center"/>
+        <w:rPr>
+          <w:sz w:val="28"/>
+          <w:szCs w:val="28"/>
+          <w:lang w:val="uk-UA"/>
+        </w:rPr>
+      </w:pPr>
+      <w:r>
+        <w:rPr>
+          <w:sz w:val="28"/>
+          <w:szCs w:val="28"/>
+          <w:lang w:val="uk-UA"/>
+        </w:rPr>
+        <w:t>Рис 4.25 Найближчі сусіди</w:t>
+      </w:r>
+    </w:p>
+    <w:p>
+      <w:pPr>
+        <w:autoSpaceDE w:val="0"/>
+        <w:autoSpaceDN w:val="0"/>
+        <w:adjustRightInd w:val="0"/>
+        <w:spacing w:line="360" w:lineRule="auto"/>
+        <w:ind w:firstLine="708"/>
+        <w:jc w:val="center"/>
+        <w:rPr>
+          <w:sz w:val="28"/>
+          <w:szCs w:val="28"/>
+          <w:lang w:val="uk-UA"/>
+        </w:rPr>
+      </w:pPr>
+      <w:r>
+        <w:rPr>
+          <w:sz w:val="28"/>
+          <w:szCs w:val="28"/>
+          <w:lang w:val="uk-UA"/>
+        </w:rPr>
+        <w:lastRenderedPageBreak/>
+        <w:drawing>
+          <wp:inline distT="0" distB="0" distL="0" distR="0" wp14:anchorId="7F230531" wp14:editId="5D6ADCBD">
+            <wp:extent cx="4531963" cy="3613785"/>
+            <wp:effectExtent l="0" t="0" r="2540" b="5715"/>
+            <wp:docPr id="86" name="Рисунок 86"/>
+            <wp:cNvGraphicFramePr>
+              <a:graphicFrameLocks xmlns:a="http://schemas.openxmlformats.org/drawingml/2006/main" noChangeAspect="1"/>
+            </wp:cNvGraphicFramePr>
+            <a:graphic xmlns:a="http://schemas.openxmlformats.org/drawingml/2006/main">
+              <a:graphicData uri="http://schemas.openxmlformats.org/drawingml/2006/picture">
+                <pic:pic xmlns:pic="http://schemas.openxmlformats.org/drawingml/2006/picture">
+                  <pic:nvPicPr>
+                    <pic:cNvPr id="1" name=""/>
+                    <pic:cNvPicPr/>
+                  </pic:nvPicPr>
+                  <pic:blipFill>
+                    <a:blip r:embed="rId34"/>
+                    <a:stretch>
+                      <a:fillRect/>
+                    </a:stretch>
+                  </pic:blipFill>
+                  <pic:spPr>
+                    <a:xfrm>
+                      <a:off x="0" y="0"/>
+                      <a:ext cx="4538360" cy="3618886"/>
+                    </a:xfrm>
+                    <a:prstGeom prst="rect">
+                      <a:avLst/>
+                    </a:prstGeom>
+                  </pic:spPr>
+                </pic:pic>
+              </a:graphicData>
+            </a:graphic>
+          </wp:inline>
+        </w:drawing>
+      </w:r>
+    </w:p>
+    <w:p>
+      <w:pPr>
+        <w:autoSpaceDE w:val="0"/>
+        <w:autoSpaceDN w:val="0"/>
+        <w:adjustRightInd w:val="0"/>
+        <w:spacing w:line="360" w:lineRule="auto"/>
+        <w:ind w:firstLine="708"/>
+        <w:jc w:val="center"/>
+        <w:rPr>
+          <w:color w:val="000000"/>
+          <w:sz w:val="28"/>
+          <w:szCs w:val="28"/>
+          <w:lang w:val="uk-UA"/>
+        </w:rPr>
+      </w:pPr>
+      <w:r>
+        <w:rPr>
+          <w:color w:val="000000"/>
+          <w:sz w:val="28"/>
+          <w:szCs w:val="28"/>
+          <w:lang w:val="uk-UA"/>
+        </w:rPr>
+        <w:t>Рис 4.</w:t>
+      </w:r>
+      <w:r>
+        <w:rPr>
+          <w:color w:val="000000"/>
+          <w:sz w:val="28"/>
+          <w:szCs w:val="28"/>
+          <w:lang w:val="uk-UA"/>
+        </w:rPr>
+        <w:t>26</w:t>
+      </w:r>
+      <w:r>
+        <w:rPr>
+          <w:color w:val="000000"/>
+          <w:sz w:val="28"/>
+          <w:szCs w:val="28"/>
+          <w:lang w:val="uk-UA"/>
+        </w:rPr>
+        <w:t xml:space="preserve"> Класифікація методом К-найближчих сусідів та найближчі сусіди введеної точки </w:t>
+      </w:r>
+    </w:p>
+    <w:p>
+      <w:pPr>
+        <w:autoSpaceDE w:val="0"/>
+        <w:autoSpaceDN w:val="0"/>
+        <w:adjustRightInd w:val="0"/>
+        <w:spacing w:line="360" w:lineRule="auto"/>
+        <w:ind w:firstLine="708"/>
+        <w:jc w:val="center"/>
+        <w:rPr>
+          <w:color w:val="000000"/>
+          <w:sz w:val="28"/>
+          <w:szCs w:val="28"/>
+        </w:rPr>
+      </w:pPr>
+      <w:r>
+        <w:rPr>
+          <w:noProof/>
+          <w:color w:val="000000"/>
+          <w:sz w:val="28"/>
+          <w:szCs w:val="28"/>
+          <w:lang w:val="uk-UA" w:eastAsia="uk-UA"/>
+        </w:rPr>
+        <w:drawing>
+          <wp:inline distT="0" distB="0" distL="0" distR="0" wp14:anchorId="2288C831" wp14:editId="401C2DC7">
+            <wp:extent cx="1867161" cy="285790"/>
+            <wp:effectExtent l="0" t="0" r="0" b="0"/>
+            <wp:docPr id="119" name="Рисунок 119"/>
+            <wp:cNvGraphicFramePr>
+              <a:graphicFrameLocks xmlns:a="http://schemas.openxmlformats.org/drawingml/2006/main" noChangeAspect="1"/>
+            </wp:cNvGraphicFramePr>
+            <a:graphic xmlns:a="http://schemas.openxmlformats.org/drawingml/2006/main">
+              <a:graphicData uri="http://schemas.openxmlformats.org/drawingml/2006/picture">
+                <pic:pic xmlns:pic="http://schemas.openxmlformats.org/drawingml/2006/picture">
+                  <pic:nvPicPr>
+                    <pic:cNvPr id="1" name=""/>
+                    <pic:cNvPicPr/>
+                  </pic:nvPicPr>
+                  <pic:blipFill>
+                    <a:blip r:embed="rId35"/>
+                    <a:stretch>
+                      <a:fillRect/>
+                    </a:stretch>
+                  </pic:blipFill>
+                  <pic:spPr>
+                    <a:xfrm>
+                      <a:off x="0" y="0"/>
                       <a:ext cx="1867161" cy="285790"/>
                     </a:xfrm>
                     <a:prstGeom prst="rect">
@@ -17203,7 +17599,7 @@
           <w:sz w:val="28"/>
           <w:szCs w:val="28"/>
         </w:rPr>
-        <w:t>23</w:t>
+        <w:t>27</w:t>
       </w:r>
       <w:r>
         <w:rPr>
@@ -18430,1052 +18826,11 @@
           <w:lang w:val="uk-UA" w:eastAsia="uk-UA"/>
         </w:rPr>
         <w:br/>
-        <w:t xml:space="preserve">    </w:t>
-      </w:r>
-      <w:r>
-        <w:rPr>
-          <w:rFonts w:ascii="Courier New" w:eastAsia="Times New Roman" w:hAnsi="Courier New" w:cs="Courier New"/>
-          <w:color w:val="CF8E6D"/>
-          <w:sz w:val="20"/>
-          <w:szCs w:val="20"/>
-          <w:lang w:val="uk-UA" w:eastAsia="uk-UA"/>
-        </w:rPr>
-        <w:t xml:space="preserve">for </w:t>
-      </w:r>
-      <w:r>
-        <w:rPr>
-          <w:rFonts w:ascii="Courier New" w:eastAsia="Times New Roman" w:hAnsi="Courier New" w:cs="Courier New"/>
-          <w:color w:val="BCBEC4"/>
-          <w:sz w:val="20"/>
-          <w:szCs w:val="20"/>
-          <w:lang w:val="uk-UA" w:eastAsia="uk-UA"/>
-        </w:rPr>
-        <w:t xml:space="preserve">item </w:t>
-      </w:r>
-      <w:r>
-        <w:rPr>
-          <w:rFonts w:ascii="Courier New" w:eastAsia="Times New Roman" w:hAnsi="Courier New" w:cs="Courier New"/>
-          <w:color w:val="CF8E6D"/>
-          <w:sz w:val="20"/>
-          <w:szCs w:val="20"/>
-          <w:lang w:val="uk-UA" w:eastAsia="uk-UA"/>
-        </w:rPr>
-        <w:t xml:space="preserve">in </w:t>
-      </w:r>
-      <w:r>
-        <w:rPr>
-          <w:rFonts w:ascii="Courier New" w:eastAsia="Times New Roman" w:hAnsi="Courier New" w:cs="Courier New"/>
-          <w:color w:val="BCBEC4"/>
-          <w:sz w:val="20"/>
-          <w:szCs w:val="20"/>
-          <w:lang w:val="uk-UA" w:eastAsia="uk-UA"/>
-        </w:rPr>
-        <w:t>dataset[user1]:</w:t>
-      </w:r>
-      <w:r>
-        <w:rPr>
-          <w:rFonts w:ascii="Courier New" w:eastAsia="Times New Roman" w:hAnsi="Courier New" w:cs="Courier New"/>
-          <w:color w:val="BCBEC4"/>
-          <w:sz w:val="20"/>
-          <w:szCs w:val="20"/>
-          <w:lang w:val="uk-UA" w:eastAsia="uk-UA"/>
-        </w:rPr>
-        <w:br/>
-        <w:t xml:space="preserve">        </w:t>
-      </w:r>
-      <w:r>
-        <w:rPr>
-          <w:rFonts w:ascii="Courier New" w:eastAsia="Times New Roman" w:hAnsi="Courier New" w:cs="Courier New"/>
-          <w:color w:val="CF8E6D"/>
-          <w:sz w:val="20"/>
-          <w:szCs w:val="20"/>
-          <w:lang w:val="uk-UA" w:eastAsia="uk-UA"/>
-        </w:rPr>
-        <w:t xml:space="preserve">if </w:t>
-      </w:r>
-      <w:r>
-        <w:rPr>
-          <w:rFonts w:ascii="Courier New" w:eastAsia="Times New Roman" w:hAnsi="Courier New" w:cs="Courier New"/>
-          <w:color w:val="BCBEC4"/>
-          <w:sz w:val="20"/>
-          <w:szCs w:val="20"/>
-          <w:lang w:val="uk-UA" w:eastAsia="uk-UA"/>
-        </w:rPr>
-        <w:t xml:space="preserve">item </w:t>
-      </w:r>
-      <w:r>
-        <w:rPr>
-          <w:rFonts w:ascii="Courier New" w:eastAsia="Times New Roman" w:hAnsi="Courier New" w:cs="Courier New"/>
-          <w:color w:val="CF8E6D"/>
-          <w:sz w:val="20"/>
-          <w:szCs w:val="20"/>
-          <w:lang w:val="uk-UA" w:eastAsia="uk-UA"/>
-        </w:rPr>
-        <w:t xml:space="preserve">in </w:t>
-      </w:r>
-      <w:r>
-        <w:rPr>
-          <w:rFonts w:ascii="Courier New" w:eastAsia="Times New Roman" w:hAnsi="Courier New" w:cs="Courier New"/>
-          <w:color w:val="BCBEC4"/>
-          <w:sz w:val="20"/>
-          <w:szCs w:val="20"/>
-          <w:lang w:val="uk-UA" w:eastAsia="uk-UA"/>
-        </w:rPr>
-        <w:t>dataset[user2]:</w:t>
-      </w:r>
-      <w:r>
-        <w:rPr>
-          <w:rFonts w:ascii="Courier New" w:eastAsia="Times New Roman" w:hAnsi="Courier New" w:cs="Courier New"/>
-          <w:color w:val="BCBEC4"/>
-          <w:sz w:val="20"/>
-          <w:szCs w:val="20"/>
-          <w:lang w:val="uk-UA" w:eastAsia="uk-UA"/>
-        </w:rPr>
-        <w:br/>
-        <w:t xml:space="preserve">            common_movies[item] = </w:t>
-      </w:r>
-      <w:r>
-        <w:rPr>
-          <w:rFonts w:ascii="Courier New" w:eastAsia="Times New Roman" w:hAnsi="Courier New" w:cs="Courier New"/>
-          <w:color w:val="2AACB8"/>
-          <w:sz w:val="20"/>
-          <w:szCs w:val="20"/>
-          <w:lang w:val="uk-UA" w:eastAsia="uk-UA"/>
-        </w:rPr>
-        <w:t>1</w:t>
-      </w:r>
-      <w:r>
-        <w:rPr>
-          <w:rFonts w:ascii="Courier New" w:eastAsia="Times New Roman" w:hAnsi="Courier New" w:cs="Courier New"/>
-          <w:color w:val="2AACB8"/>
-          <w:sz w:val="20"/>
-          <w:szCs w:val="20"/>
-          <w:lang w:val="uk-UA" w:eastAsia="uk-UA"/>
-        </w:rPr>
-        <w:br/>
-      </w:r>
-      <w:r>
-        <w:rPr>
-          <w:rFonts w:ascii="Courier New" w:eastAsia="Times New Roman" w:hAnsi="Courier New" w:cs="Courier New"/>
-          <w:color w:val="2AACB8"/>
-          <w:sz w:val="20"/>
-          <w:szCs w:val="20"/>
-          <w:lang w:val="uk-UA" w:eastAsia="uk-UA"/>
-        </w:rPr>
-        <w:br/>
-        <w:t xml:space="preserve">    </w:t>
-      </w:r>
-      <w:r>
-        <w:rPr>
-          <w:rFonts w:ascii="Courier New" w:eastAsia="Times New Roman" w:hAnsi="Courier New" w:cs="Courier New"/>
-          <w:color w:val="CF8E6D"/>
-          <w:sz w:val="20"/>
-          <w:szCs w:val="20"/>
-          <w:lang w:val="uk-UA" w:eastAsia="uk-UA"/>
-        </w:rPr>
-        <w:t xml:space="preserve">if </w:t>
-      </w:r>
-      <w:r>
-        <w:rPr>
-          <w:rFonts w:ascii="Courier New" w:eastAsia="Times New Roman" w:hAnsi="Courier New" w:cs="Courier New"/>
-          <w:color w:val="8888C6"/>
-          <w:sz w:val="20"/>
-          <w:szCs w:val="20"/>
-          <w:lang w:val="uk-UA" w:eastAsia="uk-UA"/>
-        </w:rPr>
-        <w:t>len</w:t>
-      </w:r>
-      <w:r>
-        <w:rPr>
-          <w:rFonts w:ascii="Courier New" w:eastAsia="Times New Roman" w:hAnsi="Courier New" w:cs="Courier New"/>
-          <w:color w:val="BCBEC4"/>
-          <w:sz w:val="20"/>
-          <w:szCs w:val="20"/>
-          <w:lang w:val="uk-UA" w:eastAsia="uk-UA"/>
-        </w:rPr>
-        <w:t xml:space="preserve">(common_movies) == </w:t>
-      </w:r>
-      <w:r>
-        <w:rPr>
-          <w:rFonts w:ascii="Courier New" w:eastAsia="Times New Roman" w:hAnsi="Courier New" w:cs="Courier New"/>
-          <w:color w:val="2AACB8"/>
-          <w:sz w:val="20"/>
-          <w:szCs w:val="20"/>
-          <w:lang w:val="uk-UA" w:eastAsia="uk-UA"/>
-        </w:rPr>
-        <w:t>0</w:t>
-      </w:r>
-      <w:r>
-        <w:rPr>
-          <w:rFonts w:ascii="Courier New" w:eastAsia="Times New Roman" w:hAnsi="Courier New" w:cs="Courier New"/>
-          <w:color w:val="BCBEC4"/>
-          <w:sz w:val="20"/>
-          <w:szCs w:val="20"/>
-          <w:lang w:val="uk-UA" w:eastAsia="uk-UA"/>
-        </w:rPr>
-        <w:t>:</w:t>
-      </w:r>
-      <w:r>
-        <w:rPr>
-          <w:rFonts w:ascii="Courier New" w:eastAsia="Times New Roman" w:hAnsi="Courier New" w:cs="Courier New"/>
-          <w:color w:val="BCBEC4"/>
-          <w:sz w:val="20"/>
-          <w:szCs w:val="20"/>
-          <w:lang w:val="uk-UA" w:eastAsia="uk-UA"/>
-        </w:rPr>
-        <w:br/>
-        <w:t xml:space="preserve">        </w:t>
-      </w:r>
-      <w:r>
-        <w:rPr>
-          <w:rFonts w:ascii="Courier New" w:eastAsia="Times New Roman" w:hAnsi="Courier New" w:cs="Courier New"/>
-          <w:color w:val="CF8E6D"/>
-          <w:sz w:val="20"/>
-          <w:szCs w:val="20"/>
-          <w:lang w:val="uk-UA" w:eastAsia="uk-UA"/>
-        </w:rPr>
-        <w:t xml:space="preserve">return </w:t>
-      </w:r>
-      <w:r>
-        <w:rPr>
-          <w:rFonts w:ascii="Courier New" w:eastAsia="Times New Roman" w:hAnsi="Courier New" w:cs="Courier New"/>
-          <w:color w:val="2AACB8"/>
-          <w:sz w:val="20"/>
-          <w:szCs w:val="20"/>
-          <w:lang w:val="uk-UA" w:eastAsia="uk-UA"/>
-        </w:rPr>
-        <w:t>0</w:t>
-      </w:r>
-      <w:r>
-        <w:rPr>
-          <w:rFonts w:ascii="Courier New" w:eastAsia="Times New Roman" w:hAnsi="Courier New" w:cs="Courier New"/>
-          <w:color w:val="2AACB8"/>
-          <w:sz w:val="20"/>
-          <w:szCs w:val="20"/>
-          <w:lang w:val="uk-UA" w:eastAsia="uk-UA"/>
-        </w:rPr>
-        <w:br/>
-      </w:r>
-      <w:r>
-        <w:rPr>
-          <w:rFonts w:ascii="Courier New" w:eastAsia="Times New Roman" w:hAnsi="Courier New" w:cs="Courier New"/>
-          <w:color w:val="2AACB8"/>
-          <w:sz w:val="20"/>
-          <w:szCs w:val="20"/>
-          <w:lang w:val="uk-UA" w:eastAsia="uk-UA"/>
-        </w:rPr>
-        <w:br/>
-        <w:t xml:space="preserve">    </w:t>
-      </w:r>
-      <w:r>
-        <w:rPr>
-          <w:rFonts w:ascii="Courier New" w:eastAsia="Times New Roman" w:hAnsi="Courier New" w:cs="Courier New"/>
-          <w:color w:val="BCBEC4"/>
-          <w:sz w:val="20"/>
-          <w:szCs w:val="20"/>
-          <w:lang w:val="uk-UA" w:eastAsia="uk-UA"/>
-        </w:rPr>
-        <w:t>squared_diff = []</w:t>
-      </w:r>
-      <w:r>
-        <w:rPr>
-          <w:rFonts w:ascii="Courier New" w:eastAsia="Times New Roman" w:hAnsi="Courier New" w:cs="Courier New"/>
-          <w:color w:val="BCBEC4"/>
-          <w:sz w:val="20"/>
-          <w:szCs w:val="20"/>
-          <w:lang w:val="uk-UA" w:eastAsia="uk-UA"/>
-        </w:rPr>
-        <w:br/>
-        <w:t xml:space="preserve">    </w:t>
-      </w:r>
-      <w:r>
-        <w:rPr>
-          <w:rFonts w:ascii="Courier New" w:eastAsia="Times New Roman" w:hAnsi="Courier New" w:cs="Courier New"/>
-          <w:color w:val="CF8E6D"/>
-          <w:sz w:val="20"/>
-          <w:szCs w:val="20"/>
-          <w:lang w:val="uk-UA" w:eastAsia="uk-UA"/>
-        </w:rPr>
-        <w:t xml:space="preserve">for </w:t>
-      </w:r>
-      <w:r>
-        <w:rPr>
-          <w:rFonts w:ascii="Courier New" w:eastAsia="Times New Roman" w:hAnsi="Courier New" w:cs="Courier New"/>
-          <w:color w:val="BCBEC4"/>
-          <w:sz w:val="20"/>
-          <w:szCs w:val="20"/>
-          <w:lang w:val="uk-UA" w:eastAsia="uk-UA"/>
-        </w:rPr>
-        <w:t xml:space="preserve">item </w:t>
-      </w:r>
-      <w:r>
-        <w:rPr>
-          <w:rFonts w:ascii="Courier New" w:eastAsia="Times New Roman" w:hAnsi="Courier New" w:cs="Courier New"/>
-          <w:color w:val="CF8E6D"/>
-          <w:sz w:val="20"/>
-          <w:szCs w:val="20"/>
-          <w:lang w:val="uk-UA" w:eastAsia="uk-UA"/>
-        </w:rPr>
-        <w:t xml:space="preserve">in </w:t>
-      </w:r>
-      <w:r>
-        <w:rPr>
-          <w:rFonts w:ascii="Courier New" w:eastAsia="Times New Roman" w:hAnsi="Courier New" w:cs="Courier New"/>
-          <w:color w:val="BCBEC4"/>
-          <w:sz w:val="20"/>
-          <w:szCs w:val="20"/>
-          <w:lang w:val="uk-UA" w:eastAsia="uk-UA"/>
-        </w:rPr>
-        <w:t>dataset[user1]:</w:t>
-      </w:r>
-      <w:r>
-        <w:rPr>
-          <w:rFonts w:ascii="Courier New" w:eastAsia="Times New Roman" w:hAnsi="Courier New" w:cs="Courier New"/>
-          <w:color w:val="BCBEC4"/>
-          <w:sz w:val="20"/>
-          <w:szCs w:val="20"/>
-          <w:lang w:val="uk-UA" w:eastAsia="uk-UA"/>
-        </w:rPr>
-        <w:br/>
-        <w:t xml:space="preserve">        </w:t>
-      </w:r>
-      <w:r>
-        <w:rPr>
-          <w:rFonts w:ascii="Courier New" w:eastAsia="Times New Roman" w:hAnsi="Courier New" w:cs="Courier New"/>
-          <w:color w:val="CF8E6D"/>
-          <w:sz w:val="20"/>
-          <w:szCs w:val="20"/>
-          <w:lang w:val="uk-UA" w:eastAsia="uk-UA"/>
-        </w:rPr>
-        <w:t xml:space="preserve">if </w:t>
-      </w:r>
-      <w:r>
-        <w:rPr>
-          <w:rFonts w:ascii="Courier New" w:eastAsia="Times New Roman" w:hAnsi="Courier New" w:cs="Courier New"/>
-          <w:color w:val="BCBEC4"/>
-          <w:sz w:val="20"/>
-          <w:szCs w:val="20"/>
-          <w:lang w:val="uk-UA" w:eastAsia="uk-UA"/>
-        </w:rPr>
-        <w:t xml:space="preserve">item </w:t>
-      </w:r>
-      <w:r>
-        <w:rPr>
-          <w:rFonts w:ascii="Courier New" w:eastAsia="Times New Roman" w:hAnsi="Courier New" w:cs="Courier New"/>
-          <w:color w:val="CF8E6D"/>
-          <w:sz w:val="20"/>
-          <w:szCs w:val="20"/>
-          <w:lang w:val="uk-UA" w:eastAsia="uk-UA"/>
-        </w:rPr>
-        <w:t xml:space="preserve">in </w:t>
-      </w:r>
-      <w:r>
-        <w:rPr>
-          <w:rFonts w:ascii="Courier New" w:eastAsia="Times New Roman" w:hAnsi="Courier New" w:cs="Courier New"/>
-          <w:color w:val="BCBEC4"/>
-          <w:sz w:val="20"/>
-          <w:szCs w:val="20"/>
-          <w:lang w:val="uk-UA" w:eastAsia="uk-UA"/>
-        </w:rPr>
-        <w:t>dataset[user2]:</w:t>
-      </w:r>
-      <w:r>
-        <w:rPr>
-          <w:rFonts w:ascii="Courier New" w:eastAsia="Times New Roman" w:hAnsi="Courier New" w:cs="Courier New"/>
-          <w:color w:val="BCBEC4"/>
-          <w:sz w:val="20"/>
-          <w:szCs w:val="20"/>
-          <w:lang w:val="uk-UA" w:eastAsia="uk-UA"/>
-        </w:rPr>
-        <w:br/>
-        <w:t xml:space="preserve">            squared_diff.append(np.square(dataset[user1][item] - dataset[user2][item]))</w:t>
-      </w:r>
-      <w:r>
-        <w:rPr>
-          <w:rFonts w:ascii="Courier New" w:eastAsia="Times New Roman" w:hAnsi="Courier New" w:cs="Courier New"/>
-          <w:color w:val="BCBEC4"/>
-          <w:sz w:val="20"/>
-          <w:szCs w:val="20"/>
-          <w:lang w:val="uk-UA" w:eastAsia="uk-UA"/>
-        </w:rPr>
-        <w:br/>
-        <w:t xml:space="preserve">    </w:t>
-      </w:r>
-      <w:r>
-        <w:rPr>
-          <w:rFonts w:ascii="Courier New" w:eastAsia="Times New Roman" w:hAnsi="Courier New" w:cs="Courier New"/>
-          <w:color w:val="CF8E6D"/>
-          <w:sz w:val="20"/>
-          <w:szCs w:val="20"/>
-          <w:lang w:val="uk-UA" w:eastAsia="uk-UA"/>
-        </w:rPr>
-        <w:t xml:space="preserve">return </w:t>
-      </w:r>
-      <w:r>
-        <w:rPr>
-          <w:rFonts w:ascii="Courier New" w:eastAsia="Times New Roman" w:hAnsi="Courier New" w:cs="Courier New"/>
-          <w:color w:val="2AACB8"/>
-          <w:sz w:val="20"/>
-          <w:szCs w:val="20"/>
-          <w:lang w:val="uk-UA" w:eastAsia="uk-UA"/>
-        </w:rPr>
-        <w:t xml:space="preserve">1 </w:t>
-      </w:r>
-      <w:r>
-        <w:rPr>
-          <w:rFonts w:ascii="Courier New" w:eastAsia="Times New Roman" w:hAnsi="Courier New" w:cs="Courier New"/>
-          <w:color w:val="BCBEC4"/>
-          <w:sz w:val="20"/>
-          <w:szCs w:val="20"/>
-          <w:lang w:val="uk-UA" w:eastAsia="uk-UA"/>
-        </w:rPr>
-        <w:t>/ (</w:t>
-      </w:r>
-      <w:r>
-        <w:rPr>
-          <w:rFonts w:ascii="Courier New" w:eastAsia="Times New Roman" w:hAnsi="Courier New" w:cs="Courier New"/>
-          <w:color w:val="2AACB8"/>
-          <w:sz w:val="20"/>
-          <w:szCs w:val="20"/>
-          <w:lang w:val="uk-UA" w:eastAsia="uk-UA"/>
-        </w:rPr>
-        <w:t xml:space="preserve">1 </w:t>
-      </w:r>
-      <w:r>
-        <w:rPr>
-          <w:rFonts w:ascii="Courier New" w:eastAsia="Times New Roman" w:hAnsi="Courier New" w:cs="Courier New"/>
-          <w:color w:val="BCBEC4"/>
-          <w:sz w:val="20"/>
-          <w:szCs w:val="20"/>
-          <w:lang w:val="uk-UA" w:eastAsia="uk-UA"/>
-        </w:rPr>
-        <w:t>+ np.sqrt(np.sum(squared_diff)))</w:t>
-      </w:r>
-      <w:r>
-        <w:rPr>
-          <w:rFonts w:ascii="Courier New" w:eastAsia="Times New Roman" w:hAnsi="Courier New" w:cs="Courier New"/>
-          <w:color w:val="BCBEC4"/>
-          <w:sz w:val="20"/>
-          <w:szCs w:val="20"/>
-          <w:lang w:val="uk-UA" w:eastAsia="uk-UA"/>
-        </w:rPr>
-        <w:br/>
-      </w:r>
-      <w:r>
-        <w:rPr>
-          <w:rFonts w:ascii="Courier New" w:eastAsia="Times New Roman" w:hAnsi="Courier New" w:cs="Courier New"/>
-          <w:color w:val="BCBEC4"/>
-          <w:sz w:val="20"/>
-          <w:szCs w:val="20"/>
-          <w:lang w:val="uk-UA" w:eastAsia="uk-UA"/>
-        </w:rPr>
-        <w:br/>
-      </w:r>
-      <w:r>
-        <w:rPr>
-          <w:rFonts w:ascii="Courier New" w:eastAsia="Times New Roman" w:hAnsi="Courier New" w:cs="Courier New"/>
-          <w:color w:val="BCBEC4"/>
-          <w:sz w:val="20"/>
-          <w:szCs w:val="20"/>
-          <w:lang w:val="uk-UA" w:eastAsia="uk-UA"/>
-        </w:rPr>
-        <w:br/>
-      </w:r>
-      <w:r>
-        <w:rPr>
-          <w:rFonts w:ascii="Courier New" w:eastAsia="Times New Roman" w:hAnsi="Courier New" w:cs="Courier New"/>
-          <w:color w:val="CF8E6D"/>
-          <w:sz w:val="20"/>
-          <w:szCs w:val="20"/>
-          <w:lang w:val="uk-UA" w:eastAsia="uk-UA"/>
-        </w:rPr>
-        <w:t xml:space="preserve">def </w:t>
-      </w:r>
-      <w:r>
-        <w:rPr>
-          <w:rFonts w:ascii="Courier New" w:eastAsia="Times New Roman" w:hAnsi="Courier New" w:cs="Courier New"/>
-          <w:color w:val="56A8F5"/>
-          <w:sz w:val="20"/>
-          <w:szCs w:val="20"/>
-          <w:lang w:val="uk-UA" w:eastAsia="uk-UA"/>
-        </w:rPr>
-        <w:t>pearson_score</w:t>
-      </w:r>
-      <w:r>
-        <w:rPr>
-          <w:rFonts w:ascii="Courier New" w:eastAsia="Times New Roman" w:hAnsi="Courier New" w:cs="Courier New"/>
-          <w:color w:val="BCBEC4"/>
-          <w:sz w:val="20"/>
-          <w:szCs w:val="20"/>
-          <w:lang w:val="uk-UA" w:eastAsia="uk-UA"/>
-        </w:rPr>
-        <w:t>(dataset, user1, user2):</w:t>
-      </w:r>
-      <w:r>
-        <w:rPr>
-          <w:rFonts w:ascii="Courier New" w:eastAsia="Times New Roman" w:hAnsi="Courier New" w:cs="Courier New"/>
-          <w:color w:val="BCBEC4"/>
-          <w:sz w:val="20"/>
-          <w:szCs w:val="20"/>
-          <w:lang w:val="uk-UA" w:eastAsia="uk-UA"/>
-        </w:rPr>
-        <w:br/>
-        <w:t xml:space="preserve">    </w:t>
-      </w:r>
-      <w:r>
-        <w:rPr>
-          <w:rFonts w:ascii="Courier New" w:eastAsia="Times New Roman" w:hAnsi="Courier New" w:cs="Courier New"/>
-          <w:color w:val="CF8E6D"/>
-          <w:sz w:val="20"/>
-          <w:szCs w:val="20"/>
-          <w:lang w:val="uk-UA" w:eastAsia="uk-UA"/>
-        </w:rPr>
-        <w:t xml:space="preserve">if </w:t>
-      </w:r>
-      <w:r>
-        <w:rPr>
-          <w:rFonts w:ascii="Courier New" w:eastAsia="Times New Roman" w:hAnsi="Courier New" w:cs="Courier New"/>
-          <w:color w:val="BCBEC4"/>
-          <w:sz w:val="20"/>
-          <w:szCs w:val="20"/>
-          <w:lang w:val="uk-UA" w:eastAsia="uk-UA"/>
-        </w:rPr>
-        <w:t xml:space="preserve">user1 </w:t>
-      </w:r>
-      <w:r>
-        <w:rPr>
-          <w:rFonts w:ascii="Courier New" w:eastAsia="Times New Roman" w:hAnsi="Courier New" w:cs="Courier New"/>
-          <w:color w:val="CF8E6D"/>
-          <w:sz w:val="20"/>
-          <w:szCs w:val="20"/>
-          <w:lang w:val="uk-UA" w:eastAsia="uk-UA"/>
-        </w:rPr>
-        <w:t xml:space="preserve">not in </w:t>
-      </w:r>
-      <w:r>
-        <w:rPr>
-          <w:rFonts w:ascii="Courier New" w:eastAsia="Times New Roman" w:hAnsi="Courier New" w:cs="Courier New"/>
-          <w:color w:val="BCBEC4"/>
-          <w:sz w:val="20"/>
-          <w:szCs w:val="20"/>
-          <w:lang w:val="uk-UA" w:eastAsia="uk-UA"/>
-        </w:rPr>
-        <w:t>dataset:</w:t>
-      </w:r>
-      <w:r>
-        <w:rPr>
-          <w:rFonts w:ascii="Courier New" w:eastAsia="Times New Roman" w:hAnsi="Courier New" w:cs="Courier New"/>
-          <w:color w:val="BCBEC4"/>
-          <w:sz w:val="20"/>
-          <w:szCs w:val="20"/>
-          <w:lang w:val="uk-UA" w:eastAsia="uk-UA"/>
-        </w:rPr>
-        <w:br/>
-        <w:t xml:space="preserve">        </w:t>
-      </w:r>
-      <w:r>
-        <w:rPr>
-          <w:rFonts w:ascii="Courier New" w:eastAsia="Times New Roman" w:hAnsi="Courier New" w:cs="Courier New"/>
-          <w:color w:val="CF8E6D"/>
-          <w:sz w:val="20"/>
-          <w:szCs w:val="20"/>
-          <w:lang w:val="uk-UA" w:eastAsia="uk-UA"/>
-        </w:rPr>
-        <w:t xml:space="preserve">raise </w:t>
-      </w:r>
-      <w:r>
-        <w:rPr>
-          <w:rFonts w:ascii="Courier New" w:eastAsia="Times New Roman" w:hAnsi="Courier New" w:cs="Courier New"/>
-          <w:color w:val="8888C6"/>
-          <w:sz w:val="20"/>
-          <w:szCs w:val="20"/>
-          <w:lang w:val="uk-UA" w:eastAsia="uk-UA"/>
-        </w:rPr>
-        <w:t>TypeError</w:t>
-      </w:r>
-      <w:r>
-        <w:rPr>
-          <w:rFonts w:ascii="Courier New" w:eastAsia="Times New Roman" w:hAnsi="Courier New" w:cs="Courier New"/>
-          <w:color w:val="BCBEC4"/>
-          <w:sz w:val="20"/>
-          <w:szCs w:val="20"/>
-          <w:lang w:val="uk-UA" w:eastAsia="uk-UA"/>
-        </w:rPr>
-        <w:t>(</w:t>
-      </w:r>
-      <w:r>
-        <w:rPr>
-          <w:rFonts w:ascii="Courier New" w:eastAsia="Times New Roman" w:hAnsi="Courier New" w:cs="Courier New"/>
-          <w:color w:val="6AAB73"/>
-          <w:sz w:val="20"/>
-          <w:szCs w:val="20"/>
-          <w:lang w:val="uk-UA" w:eastAsia="uk-UA"/>
-        </w:rPr>
-        <w:t xml:space="preserve">'Cannot find ' </w:t>
-      </w:r>
-      <w:r>
-        <w:rPr>
-          <w:rFonts w:ascii="Courier New" w:eastAsia="Times New Roman" w:hAnsi="Courier New" w:cs="Courier New"/>
-          <w:color w:val="BCBEC4"/>
-          <w:sz w:val="20"/>
-          <w:szCs w:val="20"/>
-          <w:lang w:val="uk-UA" w:eastAsia="uk-UA"/>
-        </w:rPr>
-        <w:t xml:space="preserve">+ user1 + </w:t>
-      </w:r>
-      <w:r>
-        <w:rPr>
-          <w:rFonts w:ascii="Courier New" w:eastAsia="Times New Roman" w:hAnsi="Courier New" w:cs="Courier New"/>
-          <w:color w:val="6AAB73"/>
-          <w:sz w:val="20"/>
-          <w:szCs w:val="20"/>
-          <w:lang w:val="uk-UA" w:eastAsia="uk-UA"/>
-        </w:rPr>
-        <w:t>' in the dataset'</w:t>
-      </w:r>
-      <w:r>
-        <w:rPr>
-          <w:rFonts w:ascii="Courier New" w:eastAsia="Times New Roman" w:hAnsi="Courier New" w:cs="Courier New"/>
-          <w:color w:val="BCBEC4"/>
-          <w:sz w:val="20"/>
-          <w:szCs w:val="20"/>
-          <w:lang w:val="uk-UA" w:eastAsia="uk-UA"/>
-        </w:rPr>
-        <w:t>)</w:t>
-      </w:r>
-      <w:r>
-        <w:rPr>
-          <w:rFonts w:ascii="Courier New" w:eastAsia="Times New Roman" w:hAnsi="Courier New" w:cs="Courier New"/>
-          <w:color w:val="BCBEC4"/>
-          <w:sz w:val="20"/>
-          <w:szCs w:val="20"/>
-          <w:lang w:val="uk-UA" w:eastAsia="uk-UA"/>
-        </w:rPr>
-        <w:br/>
-        <w:t xml:space="preserve">    </w:t>
-      </w:r>
-      <w:r>
-        <w:rPr>
-          <w:rFonts w:ascii="Courier New" w:eastAsia="Times New Roman" w:hAnsi="Courier New" w:cs="Courier New"/>
-          <w:color w:val="CF8E6D"/>
-          <w:sz w:val="20"/>
-          <w:szCs w:val="20"/>
-          <w:lang w:val="uk-UA" w:eastAsia="uk-UA"/>
-        </w:rPr>
-        <w:t xml:space="preserve">if </w:t>
-      </w:r>
-      <w:r>
-        <w:rPr>
-          <w:rFonts w:ascii="Courier New" w:eastAsia="Times New Roman" w:hAnsi="Courier New" w:cs="Courier New"/>
-          <w:color w:val="BCBEC4"/>
-          <w:sz w:val="20"/>
-          <w:szCs w:val="20"/>
-          <w:lang w:val="uk-UA" w:eastAsia="uk-UA"/>
-        </w:rPr>
-        <w:t xml:space="preserve">user2 </w:t>
-      </w:r>
-      <w:r>
-        <w:rPr>
-          <w:rFonts w:ascii="Courier New" w:eastAsia="Times New Roman" w:hAnsi="Courier New" w:cs="Courier New"/>
-          <w:color w:val="CF8E6D"/>
-          <w:sz w:val="20"/>
-          <w:szCs w:val="20"/>
-          <w:lang w:val="uk-UA" w:eastAsia="uk-UA"/>
-        </w:rPr>
-        <w:t xml:space="preserve">not in </w:t>
-      </w:r>
-      <w:r>
-        <w:rPr>
-          <w:rFonts w:ascii="Courier New" w:eastAsia="Times New Roman" w:hAnsi="Courier New" w:cs="Courier New"/>
-          <w:color w:val="BCBEC4"/>
-          <w:sz w:val="20"/>
-          <w:szCs w:val="20"/>
-          <w:lang w:val="uk-UA" w:eastAsia="uk-UA"/>
-        </w:rPr>
-        <w:t>dataset:</w:t>
-      </w:r>
-      <w:r>
-        <w:rPr>
-          <w:rFonts w:ascii="Courier New" w:eastAsia="Times New Roman" w:hAnsi="Courier New" w:cs="Courier New"/>
-          <w:color w:val="BCBEC4"/>
-          <w:sz w:val="20"/>
-          <w:szCs w:val="20"/>
-          <w:lang w:val="uk-UA" w:eastAsia="uk-UA"/>
-        </w:rPr>
-        <w:br/>
-        <w:t xml:space="preserve">        </w:t>
-      </w:r>
-      <w:r>
-        <w:rPr>
-          <w:rFonts w:ascii="Courier New" w:eastAsia="Times New Roman" w:hAnsi="Courier New" w:cs="Courier New"/>
-          <w:color w:val="CF8E6D"/>
-          <w:sz w:val="20"/>
-          <w:szCs w:val="20"/>
-          <w:lang w:val="uk-UA" w:eastAsia="uk-UA"/>
-        </w:rPr>
-        <w:t xml:space="preserve">raise </w:t>
-      </w:r>
-      <w:r>
-        <w:rPr>
-          <w:rFonts w:ascii="Courier New" w:eastAsia="Times New Roman" w:hAnsi="Courier New" w:cs="Courier New"/>
-          <w:color w:val="8888C6"/>
-          <w:sz w:val="20"/>
-          <w:szCs w:val="20"/>
-          <w:lang w:val="uk-UA" w:eastAsia="uk-UA"/>
-        </w:rPr>
-        <w:t>TypeError</w:t>
-      </w:r>
-      <w:r>
-        <w:rPr>
-          <w:rFonts w:ascii="Courier New" w:eastAsia="Times New Roman" w:hAnsi="Courier New" w:cs="Courier New"/>
-          <w:color w:val="BCBEC4"/>
-          <w:sz w:val="20"/>
-          <w:szCs w:val="20"/>
-          <w:lang w:val="uk-UA" w:eastAsia="uk-UA"/>
-        </w:rPr>
-        <w:t>(</w:t>
-      </w:r>
-      <w:r>
-        <w:rPr>
-          <w:rFonts w:ascii="Courier New" w:eastAsia="Times New Roman" w:hAnsi="Courier New" w:cs="Courier New"/>
-          <w:color w:val="6AAB73"/>
-          <w:sz w:val="20"/>
-          <w:szCs w:val="20"/>
-          <w:lang w:val="uk-UA" w:eastAsia="uk-UA"/>
-        </w:rPr>
-        <w:t xml:space="preserve">'Cannot find ' </w:t>
-      </w:r>
-      <w:r>
-        <w:rPr>
-          <w:rFonts w:ascii="Courier New" w:eastAsia="Times New Roman" w:hAnsi="Courier New" w:cs="Courier New"/>
-          <w:color w:val="BCBEC4"/>
-          <w:sz w:val="20"/>
-          <w:szCs w:val="20"/>
-          <w:lang w:val="uk-UA" w:eastAsia="uk-UA"/>
-        </w:rPr>
-        <w:t xml:space="preserve">+ user2 + </w:t>
-      </w:r>
-      <w:r>
-        <w:rPr>
-          <w:rFonts w:ascii="Courier New" w:eastAsia="Times New Roman" w:hAnsi="Courier New" w:cs="Courier New"/>
-          <w:color w:val="6AAB73"/>
-          <w:sz w:val="20"/>
-          <w:szCs w:val="20"/>
-          <w:lang w:val="uk-UA" w:eastAsia="uk-UA"/>
-        </w:rPr>
-        <w:t>' in the dataset'</w:t>
-      </w:r>
-      <w:r>
-        <w:rPr>
-          <w:rFonts w:ascii="Courier New" w:eastAsia="Times New Roman" w:hAnsi="Courier New" w:cs="Courier New"/>
-          <w:color w:val="BCBEC4"/>
-          <w:sz w:val="20"/>
-          <w:szCs w:val="20"/>
-          <w:lang w:val="uk-UA" w:eastAsia="uk-UA"/>
-        </w:rPr>
-        <w:t>)</w:t>
-      </w:r>
-      <w:r>
-        <w:rPr>
-          <w:rFonts w:ascii="Courier New" w:eastAsia="Times New Roman" w:hAnsi="Courier New" w:cs="Courier New"/>
-          <w:color w:val="BCBEC4"/>
-          <w:sz w:val="20"/>
-          <w:szCs w:val="20"/>
-          <w:lang w:val="uk-UA" w:eastAsia="uk-UA"/>
-        </w:rPr>
-        <w:br/>
-      </w:r>
-      <w:r>
-        <w:rPr>
-          <w:rFonts w:ascii="Courier New" w:eastAsia="Times New Roman" w:hAnsi="Courier New" w:cs="Courier New"/>
-          <w:color w:val="BCBEC4"/>
-          <w:sz w:val="20"/>
-          <w:szCs w:val="20"/>
-          <w:lang w:val="uk-UA" w:eastAsia="uk-UA"/>
-        </w:rPr>
-        <w:br/>
-        <w:t xml:space="preserve">    common_movies = {}</w:t>
-      </w:r>
-      <w:r>
-        <w:rPr>
-          <w:rFonts w:ascii="Courier New" w:eastAsia="Times New Roman" w:hAnsi="Courier New" w:cs="Courier New"/>
-          <w:color w:val="BCBEC4"/>
-          <w:sz w:val="20"/>
-          <w:szCs w:val="20"/>
-          <w:lang w:val="uk-UA" w:eastAsia="uk-UA"/>
-        </w:rPr>
-        <w:br/>
-        <w:t xml:space="preserve">    </w:t>
-      </w:r>
-      <w:r>
-        <w:rPr>
-          <w:rFonts w:ascii="Courier New" w:eastAsia="Times New Roman" w:hAnsi="Courier New" w:cs="Courier New"/>
-          <w:color w:val="CF8E6D"/>
-          <w:sz w:val="20"/>
-          <w:szCs w:val="20"/>
-          <w:lang w:val="uk-UA" w:eastAsia="uk-UA"/>
-        </w:rPr>
-        <w:t xml:space="preserve">for </w:t>
-      </w:r>
-      <w:r>
-        <w:rPr>
-          <w:rFonts w:ascii="Courier New" w:eastAsia="Times New Roman" w:hAnsi="Courier New" w:cs="Courier New"/>
-          <w:color w:val="BCBEC4"/>
-          <w:sz w:val="20"/>
-          <w:szCs w:val="20"/>
-          <w:lang w:val="uk-UA" w:eastAsia="uk-UA"/>
-        </w:rPr>
-        <w:t xml:space="preserve">item </w:t>
-      </w:r>
-      <w:r>
-        <w:rPr>
-          <w:rFonts w:ascii="Courier New" w:eastAsia="Times New Roman" w:hAnsi="Courier New" w:cs="Courier New"/>
-          <w:color w:val="CF8E6D"/>
-          <w:sz w:val="20"/>
-          <w:szCs w:val="20"/>
-          <w:lang w:val="uk-UA" w:eastAsia="uk-UA"/>
-        </w:rPr>
-        <w:t xml:space="preserve">in </w:t>
-      </w:r>
-      <w:r>
-        <w:rPr>
-          <w:rFonts w:ascii="Courier New" w:eastAsia="Times New Roman" w:hAnsi="Courier New" w:cs="Courier New"/>
-          <w:color w:val="BCBEC4"/>
-          <w:sz w:val="20"/>
-          <w:szCs w:val="20"/>
-          <w:lang w:val="uk-UA" w:eastAsia="uk-UA"/>
-        </w:rPr>
-        <w:t>dataset[user1]:</w:t>
-      </w:r>
-      <w:r>
-        <w:rPr>
-          <w:rFonts w:ascii="Courier New" w:eastAsia="Times New Roman" w:hAnsi="Courier New" w:cs="Courier New"/>
-          <w:color w:val="BCBEC4"/>
-          <w:sz w:val="20"/>
-          <w:szCs w:val="20"/>
-          <w:lang w:val="uk-UA" w:eastAsia="uk-UA"/>
-        </w:rPr>
-        <w:br/>
-        <w:t xml:space="preserve">        </w:t>
-      </w:r>
-      <w:r>
-        <w:rPr>
-          <w:rFonts w:ascii="Courier New" w:eastAsia="Times New Roman" w:hAnsi="Courier New" w:cs="Courier New"/>
-          <w:color w:val="CF8E6D"/>
-          <w:sz w:val="20"/>
-          <w:szCs w:val="20"/>
-          <w:lang w:val="uk-UA" w:eastAsia="uk-UA"/>
-        </w:rPr>
-        <w:t xml:space="preserve">if </w:t>
-      </w:r>
-      <w:r>
-        <w:rPr>
-          <w:rFonts w:ascii="Courier New" w:eastAsia="Times New Roman" w:hAnsi="Courier New" w:cs="Courier New"/>
-          <w:color w:val="BCBEC4"/>
-          <w:sz w:val="20"/>
-          <w:szCs w:val="20"/>
-          <w:lang w:val="uk-UA" w:eastAsia="uk-UA"/>
-        </w:rPr>
-        <w:t xml:space="preserve">item </w:t>
-      </w:r>
-      <w:r>
-        <w:rPr>
-          <w:rFonts w:ascii="Courier New" w:eastAsia="Times New Roman" w:hAnsi="Courier New" w:cs="Courier New"/>
-          <w:color w:val="CF8E6D"/>
-          <w:sz w:val="20"/>
-          <w:szCs w:val="20"/>
-          <w:lang w:val="uk-UA" w:eastAsia="uk-UA"/>
-        </w:rPr>
-        <w:t xml:space="preserve">in </w:t>
-      </w:r>
-      <w:r>
-        <w:rPr>
-          <w:rFonts w:ascii="Courier New" w:eastAsia="Times New Roman" w:hAnsi="Courier New" w:cs="Courier New"/>
-          <w:color w:val="BCBEC4"/>
-          <w:sz w:val="20"/>
-          <w:szCs w:val="20"/>
-          <w:lang w:val="uk-UA" w:eastAsia="uk-UA"/>
-        </w:rPr>
-        <w:t>dataset[user2]:</w:t>
-      </w:r>
-      <w:r>
-        <w:rPr>
-          <w:rFonts w:ascii="Courier New" w:eastAsia="Times New Roman" w:hAnsi="Courier New" w:cs="Courier New"/>
-          <w:color w:val="BCBEC4"/>
-          <w:sz w:val="20"/>
-          <w:szCs w:val="20"/>
-          <w:lang w:val="uk-UA" w:eastAsia="uk-UA"/>
-        </w:rPr>
-        <w:br/>
-        <w:t xml:space="preserve">            common_movies[item] = </w:t>
-      </w:r>
-      <w:r>
-        <w:rPr>
-          <w:rFonts w:ascii="Courier New" w:eastAsia="Times New Roman" w:hAnsi="Courier New" w:cs="Courier New"/>
-          <w:color w:val="2AACB8"/>
-          <w:sz w:val="20"/>
-          <w:szCs w:val="20"/>
-          <w:lang w:val="uk-UA" w:eastAsia="uk-UA"/>
-        </w:rPr>
-        <w:t>1</w:t>
-      </w:r>
-      <w:r>
-        <w:rPr>
-          <w:rFonts w:ascii="Courier New" w:eastAsia="Times New Roman" w:hAnsi="Courier New" w:cs="Courier New"/>
-          <w:color w:val="2AACB8"/>
-          <w:sz w:val="20"/>
-          <w:szCs w:val="20"/>
-          <w:lang w:val="uk-UA" w:eastAsia="uk-UA"/>
-        </w:rPr>
-        <w:br/>
-      </w:r>
-      <w:r>
-        <w:rPr>
-          <w:rFonts w:ascii="Courier New" w:eastAsia="Times New Roman" w:hAnsi="Courier New" w:cs="Courier New"/>
-          <w:color w:val="2AACB8"/>
-          <w:sz w:val="20"/>
-          <w:szCs w:val="20"/>
-          <w:lang w:val="uk-UA" w:eastAsia="uk-UA"/>
-        </w:rPr>
-        <w:br/>
-        <w:t xml:space="preserve">    </w:t>
-      </w:r>
-      <w:r>
-        <w:rPr>
-          <w:rFonts w:ascii="Courier New" w:eastAsia="Times New Roman" w:hAnsi="Courier New" w:cs="Courier New"/>
-          <w:color w:val="BCBEC4"/>
-          <w:sz w:val="20"/>
-          <w:szCs w:val="20"/>
-          <w:lang w:val="uk-UA" w:eastAsia="uk-UA"/>
-        </w:rPr>
-        <w:t xml:space="preserve">num_ratings = </w:t>
-      </w:r>
-      <w:r>
-        <w:rPr>
-          <w:rFonts w:ascii="Courier New" w:eastAsia="Times New Roman" w:hAnsi="Courier New" w:cs="Courier New"/>
-          <w:color w:val="8888C6"/>
-          <w:sz w:val="20"/>
-          <w:szCs w:val="20"/>
-          <w:lang w:val="uk-UA" w:eastAsia="uk-UA"/>
-        </w:rPr>
-        <w:t>len</w:t>
-      </w:r>
-      <w:r>
-        <w:rPr>
-          <w:rFonts w:ascii="Courier New" w:eastAsia="Times New Roman" w:hAnsi="Courier New" w:cs="Courier New"/>
-          <w:color w:val="BCBEC4"/>
-          <w:sz w:val="20"/>
-          <w:szCs w:val="20"/>
-          <w:lang w:val="uk-UA" w:eastAsia="uk-UA"/>
-        </w:rPr>
-        <w:t>(common_movies)</w:t>
-      </w:r>
-      <w:r>
-        <w:rPr>
-          <w:rFonts w:ascii="Courier New" w:eastAsia="Times New Roman" w:hAnsi="Courier New" w:cs="Courier New"/>
-          <w:color w:val="BCBEC4"/>
-          <w:sz w:val="20"/>
-          <w:szCs w:val="20"/>
-          <w:lang w:val="uk-UA" w:eastAsia="uk-UA"/>
-        </w:rPr>
-        <w:br/>
-        <w:t xml:space="preserve">    </w:t>
-      </w:r>
-      <w:r>
-        <w:rPr>
-          <w:rFonts w:ascii="Courier New" w:eastAsia="Times New Roman" w:hAnsi="Courier New" w:cs="Courier New"/>
-          <w:color w:val="CF8E6D"/>
-          <w:sz w:val="20"/>
-          <w:szCs w:val="20"/>
-          <w:lang w:val="uk-UA" w:eastAsia="uk-UA"/>
-        </w:rPr>
-        <w:t xml:space="preserve">if </w:t>
-      </w:r>
-      <w:r>
-        <w:rPr>
-          <w:rFonts w:ascii="Courier New" w:eastAsia="Times New Roman" w:hAnsi="Courier New" w:cs="Courier New"/>
-          <w:color w:val="BCBEC4"/>
-          <w:sz w:val="20"/>
-          <w:szCs w:val="20"/>
-          <w:lang w:val="uk-UA" w:eastAsia="uk-UA"/>
-        </w:rPr>
-        <w:t xml:space="preserve">num_ratings == </w:t>
-      </w:r>
-      <w:r>
-        <w:rPr>
-          <w:rFonts w:ascii="Courier New" w:eastAsia="Times New Roman" w:hAnsi="Courier New" w:cs="Courier New"/>
-          <w:color w:val="2AACB8"/>
-          <w:sz w:val="20"/>
-          <w:szCs w:val="20"/>
-          <w:lang w:val="uk-UA" w:eastAsia="uk-UA"/>
-        </w:rPr>
-        <w:t>0</w:t>
-      </w:r>
-      <w:r>
-        <w:rPr>
-          <w:rFonts w:ascii="Courier New" w:eastAsia="Times New Roman" w:hAnsi="Courier New" w:cs="Courier New"/>
-          <w:color w:val="BCBEC4"/>
-          <w:sz w:val="20"/>
-          <w:szCs w:val="20"/>
-          <w:lang w:val="uk-UA" w:eastAsia="uk-UA"/>
-        </w:rPr>
-        <w:t>:</w:t>
-      </w:r>
-      <w:r>
-        <w:rPr>
-          <w:rFonts w:ascii="Courier New" w:eastAsia="Times New Roman" w:hAnsi="Courier New" w:cs="Courier New"/>
-          <w:color w:val="BCBEC4"/>
-          <w:sz w:val="20"/>
-          <w:szCs w:val="20"/>
-          <w:lang w:val="uk-UA" w:eastAsia="uk-UA"/>
-        </w:rPr>
-        <w:br/>
-        <w:t xml:space="preserve">        </w:t>
-      </w:r>
-      <w:r>
-        <w:rPr>
-          <w:rFonts w:ascii="Courier New" w:eastAsia="Times New Roman" w:hAnsi="Courier New" w:cs="Courier New"/>
-          <w:color w:val="CF8E6D"/>
-          <w:sz w:val="20"/>
-          <w:szCs w:val="20"/>
-          <w:lang w:val="uk-UA" w:eastAsia="uk-UA"/>
-        </w:rPr>
-        <w:t xml:space="preserve">return </w:t>
-      </w:r>
-      <w:r>
-        <w:rPr>
-          <w:rFonts w:ascii="Courier New" w:eastAsia="Times New Roman" w:hAnsi="Courier New" w:cs="Courier New"/>
-          <w:color w:val="2AACB8"/>
-          <w:sz w:val="20"/>
-          <w:szCs w:val="20"/>
-          <w:lang w:val="uk-UA" w:eastAsia="uk-UA"/>
-        </w:rPr>
-        <w:t>0</w:t>
-      </w:r>
-      <w:r>
-        <w:rPr>
-          <w:rFonts w:ascii="Courier New" w:eastAsia="Times New Roman" w:hAnsi="Courier New" w:cs="Courier New"/>
-          <w:color w:val="2AACB8"/>
-          <w:sz w:val="20"/>
-          <w:szCs w:val="20"/>
-          <w:lang w:val="uk-UA" w:eastAsia="uk-UA"/>
-        </w:rPr>
-        <w:br/>
-      </w:r>
-      <w:r>
-        <w:rPr>
-          <w:rFonts w:ascii="Courier New" w:eastAsia="Times New Roman" w:hAnsi="Courier New" w:cs="Courier New"/>
-          <w:color w:val="2AACB8"/>
-          <w:sz w:val="20"/>
-          <w:szCs w:val="20"/>
-          <w:lang w:val="uk-UA" w:eastAsia="uk-UA"/>
-        </w:rPr>
-        <w:br/>
-      </w:r>
-      <w:r>
-        <w:rPr>
-          <w:rFonts w:ascii="Courier New" w:eastAsia="Times New Roman" w:hAnsi="Courier New" w:cs="Courier New"/>
-          <w:color w:val="2AACB8"/>
+      </w:r>
+      <w:r>
+        <w:rPr>
+          <w:rFonts w:ascii="Courier New" w:eastAsia="Times New Roman" w:hAnsi="Courier New" w:cs="Courier New"/>
+          <w:color w:val="BCBEC4"/>
           <w:sz w:val="20"/>
           <w:szCs w:val="20"/>
           <w:lang w:val="uk-UA" w:eastAsia="uk-UA"/>
@@ -19486,6 +18841,1047 @@
       <w:r>
         <w:rPr>
           <w:rFonts w:ascii="Courier New" w:eastAsia="Times New Roman" w:hAnsi="Courier New" w:cs="Courier New"/>
+          <w:color w:val="CF8E6D"/>
+          <w:sz w:val="20"/>
+          <w:szCs w:val="20"/>
+          <w:lang w:val="uk-UA" w:eastAsia="uk-UA"/>
+        </w:rPr>
+        <w:t xml:space="preserve">for </w:t>
+      </w:r>
+      <w:r>
+        <w:rPr>
+          <w:rFonts w:ascii="Courier New" w:eastAsia="Times New Roman" w:hAnsi="Courier New" w:cs="Courier New"/>
+          <w:color w:val="BCBEC4"/>
+          <w:sz w:val="20"/>
+          <w:szCs w:val="20"/>
+          <w:lang w:val="uk-UA" w:eastAsia="uk-UA"/>
+        </w:rPr>
+        <w:t xml:space="preserve">item </w:t>
+      </w:r>
+      <w:r>
+        <w:rPr>
+          <w:rFonts w:ascii="Courier New" w:eastAsia="Times New Roman" w:hAnsi="Courier New" w:cs="Courier New"/>
+          <w:color w:val="CF8E6D"/>
+          <w:sz w:val="20"/>
+          <w:szCs w:val="20"/>
+          <w:lang w:val="uk-UA" w:eastAsia="uk-UA"/>
+        </w:rPr>
+        <w:t xml:space="preserve">in </w:t>
+      </w:r>
+      <w:r>
+        <w:rPr>
+          <w:rFonts w:ascii="Courier New" w:eastAsia="Times New Roman" w:hAnsi="Courier New" w:cs="Courier New"/>
+          <w:color w:val="BCBEC4"/>
+          <w:sz w:val="20"/>
+          <w:szCs w:val="20"/>
+          <w:lang w:val="uk-UA" w:eastAsia="uk-UA"/>
+        </w:rPr>
+        <w:t>dataset[user1]:</w:t>
+      </w:r>
+      <w:r>
+        <w:rPr>
+          <w:rFonts w:ascii="Courier New" w:eastAsia="Times New Roman" w:hAnsi="Courier New" w:cs="Courier New"/>
+          <w:color w:val="BCBEC4"/>
+          <w:sz w:val="20"/>
+          <w:szCs w:val="20"/>
+          <w:lang w:val="uk-UA" w:eastAsia="uk-UA"/>
+        </w:rPr>
+        <w:br/>
+        <w:t xml:space="preserve">        </w:t>
+      </w:r>
+      <w:r>
+        <w:rPr>
+          <w:rFonts w:ascii="Courier New" w:eastAsia="Times New Roman" w:hAnsi="Courier New" w:cs="Courier New"/>
+          <w:color w:val="CF8E6D"/>
+          <w:sz w:val="20"/>
+          <w:szCs w:val="20"/>
+          <w:lang w:val="uk-UA" w:eastAsia="uk-UA"/>
+        </w:rPr>
+        <w:t xml:space="preserve">if </w:t>
+      </w:r>
+      <w:r>
+        <w:rPr>
+          <w:rFonts w:ascii="Courier New" w:eastAsia="Times New Roman" w:hAnsi="Courier New" w:cs="Courier New"/>
+          <w:color w:val="BCBEC4"/>
+          <w:sz w:val="20"/>
+          <w:szCs w:val="20"/>
+          <w:lang w:val="uk-UA" w:eastAsia="uk-UA"/>
+        </w:rPr>
+        <w:t xml:space="preserve">item </w:t>
+      </w:r>
+      <w:r>
+        <w:rPr>
+          <w:rFonts w:ascii="Courier New" w:eastAsia="Times New Roman" w:hAnsi="Courier New" w:cs="Courier New"/>
+          <w:color w:val="CF8E6D"/>
+          <w:sz w:val="20"/>
+          <w:szCs w:val="20"/>
+          <w:lang w:val="uk-UA" w:eastAsia="uk-UA"/>
+        </w:rPr>
+        <w:t xml:space="preserve">in </w:t>
+      </w:r>
+      <w:r>
+        <w:rPr>
+          <w:rFonts w:ascii="Courier New" w:eastAsia="Times New Roman" w:hAnsi="Courier New" w:cs="Courier New"/>
+          <w:color w:val="BCBEC4"/>
+          <w:sz w:val="20"/>
+          <w:szCs w:val="20"/>
+          <w:lang w:val="uk-UA" w:eastAsia="uk-UA"/>
+        </w:rPr>
+        <w:t>dataset[user2]:</w:t>
+      </w:r>
+      <w:r>
+        <w:rPr>
+          <w:rFonts w:ascii="Courier New" w:eastAsia="Times New Roman" w:hAnsi="Courier New" w:cs="Courier New"/>
+          <w:color w:val="BCBEC4"/>
+          <w:sz w:val="20"/>
+          <w:szCs w:val="20"/>
+          <w:lang w:val="uk-UA" w:eastAsia="uk-UA"/>
+        </w:rPr>
+        <w:br/>
+        <w:t xml:space="preserve">            common_movies[item] = </w:t>
+      </w:r>
+      <w:r>
+        <w:rPr>
+          <w:rFonts w:ascii="Courier New" w:eastAsia="Times New Roman" w:hAnsi="Courier New" w:cs="Courier New"/>
+          <w:color w:val="2AACB8"/>
+          <w:sz w:val="20"/>
+          <w:szCs w:val="20"/>
+          <w:lang w:val="uk-UA" w:eastAsia="uk-UA"/>
+        </w:rPr>
+        <w:t>1</w:t>
+      </w:r>
+      <w:r>
+        <w:rPr>
+          <w:rFonts w:ascii="Courier New" w:eastAsia="Times New Roman" w:hAnsi="Courier New" w:cs="Courier New"/>
+          <w:color w:val="2AACB8"/>
+          <w:sz w:val="20"/>
+          <w:szCs w:val="20"/>
+          <w:lang w:val="uk-UA" w:eastAsia="uk-UA"/>
+        </w:rPr>
+        <w:br/>
+      </w:r>
+      <w:r>
+        <w:rPr>
+          <w:rFonts w:ascii="Courier New" w:eastAsia="Times New Roman" w:hAnsi="Courier New" w:cs="Courier New"/>
+          <w:color w:val="2AACB8"/>
+          <w:sz w:val="20"/>
+          <w:szCs w:val="20"/>
+          <w:lang w:val="uk-UA" w:eastAsia="uk-UA"/>
+        </w:rPr>
+        <w:br/>
+        <w:t xml:space="preserve">    </w:t>
+      </w:r>
+      <w:r>
+        <w:rPr>
+          <w:rFonts w:ascii="Courier New" w:eastAsia="Times New Roman" w:hAnsi="Courier New" w:cs="Courier New"/>
+          <w:color w:val="CF8E6D"/>
+          <w:sz w:val="20"/>
+          <w:szCs w:val="20"/>
+          <w:lang w:val="uk-UA" w:eastAsia="uk-UA"/>
+        </w:rPr>
+        <w:t xml:space="preserve">if </w:t>
+      </w:r>
+      <w:r>
+        <w:rPr>
+          <w:rFonts w:ascii="Courier New" w:eastAsia="Times New Roman" w:hAnsi="Courier New" w:cs="Courier New"/>
+          <w:color w:val="8888C6"/>
+          <w:sz w:val="20"/>
+          <w:szCs w:val="20"/>
+          <w:lang w:val="uk-UA" w:eastAsia="uk-UA"/>
+        </w:rPr>
+        <w:t>len</w:t>
+      </w:r>
+      <w:r>
+        <w:rPr>
+          <w:rFonts w:ascii="Courier New" w:eastAsia="Times New Roman" w:hAnsi="Courier New" w:cs="Courier New"/>
+          <w:color w:val="BCBEC4"/>
+          <w:sz w:val="20"/>
+          <w:szCs w:val="20"/>
+          <w:lang w:val="uk-UA" w:eastAsia="uk-UA"/>
+        </w:rPr>
+        <w:t xml:space="preserve">(common_movies) == </w:t>
+      </w:r>
+      <w:r>
+        <w:rPr>
+          <w:rFonts w:ascii="Courier New" w:eastAsia="Times New Roman" w:hAnsi="Courier New" w:cs="Courier New"/>
+          <w:color w:val="2AACB8"/>
+          <w:sz w:val="20"/>
+          <w:szCs w:val="20"/>
+          <w:lang w:val="uk-UA" w:eastAsia="uk-UA"/>
+        </w:rPr>
+        <w:t>0</w:t>
+      </w:r>
+      <w:r>
+        <w:rPr>
+          <w:rFonts w:ascii="Courier New" w:eastAsia="Times New Roman" w:hAnsi="Courier New" w:cs="Courier New"/>
+          <w:color w:val="BCBEC4"/>
+          <w:sz w:val="20"/>
+          <w:szCs w:val="20"/>
+          <w:lang w:val="uk-UA" w:eastAsia="uk-UA"/>
+        </w:rPr>
+        <w:t>:</w:t>
+      </w:r>
+      <w:r>
+        <w:rPr>
+          <w:rFonts w:ascii="Courier New" w:eastAsia="Times New Roman" w:hAnsi="Courier New" w:cs="Courier New"/>
+          <w:color w:val="BCBEC4"/>
+          <w:sz w:val="20"/>
+          <w:szCs w:val="20"/>
+          <w:lang w:val="uk-UA" w:eastAsia="uk-UA"/>
+        </w:rPr>
+        <w:br/>
+        <w:t xml:space="preserve">        </w:t>
+      </w:r>
+      <w:r>
+        <w:rPr>
+          <w:rFonts w:ascii="Courier New" w:eastAsia="Times New Roman" w:hAnsi="Courier New" w:cs="Courier New"/>
+          <w:color w:val="CF8E6D"/>
+          <w:sz w:val="20"/>
+          <w:szCs w:val="20"/>
+          <w:lang w:val="uk-UA" w:eastAsia="uk-UA"/>
+        </w:rPr>
+        <w:t xml:space="preserve">return </w:t>
+      </w:r>
+      <w:r>
+        <w:rPr>
+          <w:rFonts w:ascii="Courier New" w:eastAsia="Times New Roman" w:hAnsi="Courier New" w:cs="Courier New"/>
+          <w:color w:val="2AACB8"/>
+          <w:sz w:val="20"/>
+          <w:szCs w:val="20"/>
+          <w:lang w:val="uk-UA" w:eastAsia="uk-UA"/>
+        </w:rPr>
+        <w:t>0</w:t>
+      </w:r>
+      <w:r>
+        <w:rPr>
+          <w:rFonts w:ascii="Courier New" w:eastAsia="Times New Roman" w:hAnsi="Courier New" w:cs="Courier New"/>
+          <w:color w:val="2AACB8"/>
+          <w:sz w:val="20"/>
+          <w:szCs w:val="20"/>
+          <w:lang w:val="uk-UA" w:eastAsia="uk-UA"/>
+        </w:rPr>
+        <w:br/>
+      </w:r>
+      <w:r>
+        <w:rPr>
+          <w:rFonts w:ascii="Courier New" w:eastAsia="Times New Roman" w:hAnsi="Courier New" w:cs="Courier New"/>
+          <w:color w:val="2AACB8"/>
+          <w:sz w:val="20"/>
+          <w:szCs w:val="20"/>
+          <w:lang w:val="uk-UA" w:eastAsia="uk-UA"/>
+        </w:rPr>
+        <w:br/>
+        <w:t xml:space="preserve">    </w:t>
+      </w:r>
+      <w:r>
+        <w:rPr>
+          <w:rFonts w:ascii="Courier New" w:eastAsia="Times New Roman" w:hAnsi="Courier New" w:cs="Courier New"/>
+          <w:color w:val="BCBEC4"/>
+          <w:sz w:val="20"/>
+          <w:szCs w:val="20"/>
+          <w:lang w:val="uk-UA" w:eastAsia="uk-UA"/>
+        </w:rPr>
+        <w:t>squared_diff = []</w:t>
+      </w:r>
+      <w:r>
+        <w:rPr>
+          <w:rFonts w:ascii="Courier New" w:eastAsia="Times New Roman" w:hAnsi="Courier New" w:cs="Courier New"/>
+          <w:color w:val="BCBEC4"/>
+          <w:sz w:val="20"/>
+          <w:szCs w:val="20"/>
+          <w:lang w:val="uk-UA" w:eastAsia="uk-UA"/>
+        </w:rPr>
+        <w:br/>
+        <w:t xml:space="preserve">    </w:t>
+      </w:r>
+      <w:r>
+        <w:rPr>
+          <w:rFonts w:ascii="Courier New" w:eastAsia="Times New Roman" w:hAnsi="Courier New" w:cs="Courier New"/>
+          <w:color w:val="CF8E6D"/>
+          <w:sz w:val="20"/>
+          <w:szCs w:val="20"/>
+          <w:lang w:val="uk-UA" w:eastAsia="uk-UA"/>
+        </w:rPr>
+        <w:t xml:space="preserve">for </w:t>
+      </w:r>
+      <w:r>
+        <w:rPr>
+          <w:rFonts w:ascii="Courier New" w:eastAsia="Times New Roman" w:hAnsi="Courier New" w:cs="Courier New"/>
+          <w:color w:val="BCBEC4"/>
+          <w:sz w:val="20"/>
+          <w:szCs w:val="20"/>
+          <w:lang w:val="uk-UA" w:eastAsia="uk-UA"/>
+        </w:rPr>
+        <w:t xml:space="preserve">item </w:t>
+      </w:r>
+      <w:r>
+        <w:rPr>
+          <w:rFonts w:ascii="Courier New" w:eastAsia="Times New Roman" w:hAnsi="Courier New" w:cs="Courier New"/>
+          <w:color w:val="CF8E6D"/>
+          <w:sz w:val="20"/>
+          <w:szCs w:val="20"/>
+          <w:lang w:val="uk-UA" w:eastAsia="uk-UA"/>
+        </w:rPr>
+        <w:t xml:space="preserve">in </w:t>
+      </w:r>
+      <w:r>
+        <w:rPr>
+          <w:rFonts w:ascii="Courier New" w:eastAsia="Times New Roman" w:hAnsi="Courier New" w:cs="Courier New"/>
+          <w:color w:val="BCBEC4"/>
+          <w:sz w:val="20"/>
+          <w:szCs w:val="20"/>
+          <w:lang w:val="uk-UA" w:eastAsia="uk-UA"/>
+        </w:rPr>
+        <w:t>dataset[user1]:</w:t>
+      </w:r>
+      <w:r>
+        <w:rPr>
+          <w:rFonts w:ascii="Courier New" w:eastAsia="Times New Roman" w:hAnsi="Courier New" w:cs="Courier New"/>
+          <w:color w:val="BCBEC4"/>
+          <w:sz w:val="20"/>
+          <w:szCs w:val="20"/>
+          <w:lang w:val="uk-UA" w:eastAsia="uk-UA"/>
+        </w:rPr>
+        <w:br/>
+        <w:t xml:space="preserve">        </w:t>
+      </w:r>
+      <w:r>
+        <w:rPr>
+          <w:rFonts w:ascii="Courier New" w:eastAsia="Times New Roman" w:hAnsi="Courier New" w:cs="Courier New"/>
+          <w:color w:val="CF8E6D"/>
+          <w:sz w:val="20"/>
+          <w:szCs w:val="20"/>
+          <w:lang w:val="uk-UA" w:eastAsia="uk-UA"/>
+        </w:rPr>
+        <w:t xml:space="preserve">if </w:t>
+      </w:r>
+      <w:r>
+        <w:rPr>
+          <w:rFonts w:ascii="Courier New" w:eastAsia="Times New Roman" w:hAnsi="Courier New" w:cs="Courier New"/>
+          <w:color w:val="BCBEC4"/>
+          <w:sz w:val="20"/>
+          <w:szCs w:val="20"/>
+          <w:lang w:val="uk-UA" w:eastAsia="uk-UA"/>
+        </w:rPr>
+        <w:t xml:space="preserve">item </w:t>
+      </w:r>
+      <w:r>
+        <w:rPr>
+          <w:rFonts w:ascii="Courier New" w:eastAsia="Times New Roman" w:hAnsi="Courier New" w:cs="Courier New"/>
+          <w:color w:val="CF8E6D"/>
+          <w:sz w:val="20"/>
+          <w:szCs w:val="20"/>
+          <w:lang w:val="uk-UA" w:eastAsia="uk-UA"/>
+        </w:rPr>
+        <w:t xml:space="preserve">in </w:t>
+      </w:r>
+      <w:r>
+        <w:rPr>
+          <w:rFonts w:ascii="Courier New" w:eastAsia="Times New Roman" w:hAnsi="Courier New" w:cs="Courier New"/>
+          <w:color w:val="BCBEC4"/>
+          <w:sz w:val="20"/>
+          <w:szCs w:val="20"/>
+          <w:lang w:val="uk-UA" w:eastAsia="uk-UA"/>
+        </w:rPr>
+        <w:t>dataset[user2]:</w:t>
+      </w:r>
+      <w:r>
+        <w:rPr>
+          <w:rFonts w:ascii="Courier New" w:eastAsia="Times New Roman" w:hAnsi="Courier New" w:cs="Courier New"/>
+          <w:color w:val="BCBEC4"/>
+          <w:sz w:val="20"/>
+          <w:szCs w:val="20"/>
+          <w:lang w:val="uk-UA" w:eastAsia="uk-UA"/>
+        </w:rPr>
+        <w:br/>
+        <w:t xml:space="preserve">            squared_diff.append(np.square(dataset[user1][item] - dataset[user2][item]))</w:t>
+      </w:r>
+      <w:r>
+        <w:rPr>
+          <w:rFonts w:ascii="Courier New" w:eastAsia="Times New Roman" w:hAnsi="Courier New" w:cs="Courier New"/>
+          <w:color w:val="BCBEC4"/>
+          <w:sz w:val="20"/>
+          <w:szCs w:val="20"/>
+          <w:lang w:val="uk-UA" w:eastAsia="uk-UA"/>
+        </w:rPr>
+        <w:br/>
+        <w:t xml:space="preserve">    </w:t>
+      </w:r>
+      <w:r>
+        <w:rPr>
+          <w:rFonts w:ascii="Courier New" w:eastAsia="Times New Roman" w:hAnsi="Courier New" w:cs="Courier New"/>
+          <w:color w:val="CF8E6D"/>
+          <w:sz w:val="20"/>
+          <w:szCs w:val="20"/>
+          <w:lang w:val="uk-UA" w:eastAsia="uk-UA"/>
+        </w:rPr>
+        <w:t xml:space="preserve">return </w:t>
+      </w:r>
+      <w:r>
+        <w:rPr>
+          <w:rFonts w:ascii="Courier New" w:eastAsia="Times New Roman" w:hAnsi="Courier New" w:cs="Courier New"/>
+          <w:color w:val="2AACB8"/>
+          <w:sz w:val="20"/>
+          <w:szCs w:val="20"/>
+          <w:lang w:val="uk-UA" w:eastAsia="uk-UA"/>
+        </w:rPr>
+        <w:t xml:space="preserve">1 </w:t>
+      </w:r>
+      <w:r>
+        <w:rPr>
+          <w:rFonts w:ascii="Courier New" w:eastAsia="Times New Roman" w:hAnsi="Courier New" w:cs="Courier New"/>
+          <w:color w:val="BCBEC4"/>
+          <w:sz w:val="20"/>
+          <w:szCs w:val="20"/>
+          <w:lang w:val="uk-UA" w:eastAsia="uk-UA"/>
+        </w:rPr>
+        <w:t>/ (</w:t>
+      </w:r>
+      <w:r>
+        <w:rPr>
+          <w:rFonts w:ascii="Courier New" w:eastAsia="Times New Roman" w:hAnsi="Courier New" w:cs="Courier New"/>
+          <w:color w:val="2AACB8"/>
+          <w:sz w:val="20"/>
+          <w:szCs w:val="20"/>
+          <w:lang w:val="uk-UA" w:eastAsia="uk-UA"/>
+        </w:rPr>
+        <w:t xml:space="preserve">1 </w:t>
+      </w:r>
+      <w:r>
+        <w:rPr>
+          <w:rFonts w:ascii="Courier New" w:eastAsia="Times New Roman" w:hAnsi="Courier New" w:cs="Courier New"/>
+          <w:color w:val="BCBEC4"/>
+          <w:sz w:val="20"/>
+          <w:szCs w:val="20"/>
+          <w:lang w:val="uk-UA" w:eastAsia="uk-UA"/>
+        </w:rPr>
+        <w:t>+ np.sqrt(np.sum(squared_diff)))</w:t>
+      </w:r>
+      <w:r>
+        <w:rPr>
+          <w:rFonts w:ascii="Courier New" w:eastAsia="Times New Roman" w:hAnsi="Courier New" w:cs="Courier New"/>
+          <w:color w:val="BCBEC4"/>
+          <w:sz w:val="20"/>
+          <w:szCs w:val="20"/>
+          <w:lang w:val="uk-UA" w:eastAsia="uk-UA"/>
+        </w:rPr>
+        <w:br/>
+      </w:r>
+      <w:r>
+        <w:rPr>
+          <w:rFonts w:ascii="Courier New" w:eastAsia="Times New Roman" w:hAnsi="Courier New" w:cs="Courier New"/>
+          <w:color w:val="BCBEC4"/>
+          <w:sz w:val="20"/>
+          <w:szCs w:val="20"/>
+          <w:lang w:val="uk-UA" w:eastAsia="uk-UA"/>
+        </w:rPr>
+        <w:br/>
+      </w:r>
+      <w:r>
+        <w:rPr>
+          <w:rFonts w:ascii="Courier New" w:eastAsia="Times New Roman" w:hAnsi="Courier New" w:cs="Courier New"/>
+          <w:color w:val="BCBEC4"/>
+          <w:sz w:val="20"/>
+          <w:szCs w:val="20"/>
+          <w:lang w:val="uk-UA" w:eastAsia="uk-UA"/>
+        </w:rPr>
+        <w:br/>
+      </w:r>
+      <w:r>
+        <w:rPr>
+          <w:rFonts w:ascii="Courier New" w:eastAsia="Times New Roman" w:hAnsi="Courier New" w:cs="Courier New"/>
+          <w:color w:val="CF8E6D"/>
+          <w:sz w:val="20"/>
+          <w:szCs w:val="20"/>
+          <w:lang w:val="uk-UA" w:eastAsia="uk-UA"/>
+        </w:rPr>
+        <w:t xml:space="preserve">def </w:t>
+      </w:r>
+      <w:r>
+        <w:rPr>
+          <w:rFonts w:ascii="Courier New" w:eastAsia="Times New Roman" w:hAnsi="Courier New" w:cs="Courier New"/>
+          <w:color w:val="56A8F5"/>
+          <w:sz w:val="20"/>
+          <w:szCs w:val="20"/>
+          <w:lang w:val="uk-UA" w:eastAsia="uk-UA"/>
+        </w:rPr>
+        <w:t>pearson_score</w:t>
+      </w:r>
+      <w:r>
+        <w:rPr>
+          <w:rFonts w:ascii="Courier New" w:eastAsia="Times New Roman" w:hAnsi="Courier New" w:cs="Courier New"/>
+          <w:color w:val="BCBEC4"/>
+          <w:sz w:val="20"/>
+          <w:szCs w:val="20"/>
+          <w:lang w:val="uk-UA" w:eastAsia="uk-UA"/>
+        </w:rPr>
+        <w:t>(dataset, user1, user2):</w:t>
+      </w:r>
+      <w:r>
+        <w:rPr>
+          <w:rFonts w:ascii="Courier New" w:eastAsia="Times New Roman" w:hAnsi="Courier New" w:cs="Courier New"/>
+          <w:color w:val="BCBEC4"/>
+          <w:sz w:val="20"/>
+          <w:szCs w:val="20"/>
+          <w:lang w:val="uk-UA" w:eastAsia="uk-UA"/>
+        </w:rPr>
+        <w:br/>
+        <w:t xml:space="preserve">    </w:t>
+      </w:r>
+      <w:r>
+        <w:rPr>
+          <w:rFonts w:ascii="Courier New" w:eastAsia="Times New Roman" w:hAnsi="Courier New" w:cs="Courier New"/>
+          <w:color w:val="CF8E6D"/>
+          <w:sz w:val="20"/>
+          <w:szCs w:val="20"/>
+          <w:lang w:val="uk-UA" w:eastAsia="uk-UA"/>
+        </w:rPr>
+        <w:t xml:space="preserve">if </w:t>
+      </w:r>
+      <w:r>
+        <w:rPr>
+          <w:rFonts w:ascii="Courier New" w:eastAsia="Times New Roman" w:hAnsi="Courier New" w:cs="Courier New"/>
+          <w:color w:val="BCBEC4"/>
+          <w:sz w:val="20"/>
+          <w:szCs w:val="20"/>
+          <w:lang w:val="uk-UA" w:eastAsia="uk-UA"/>
+        </w:rPr>
+        <w:t xml:space="preserve">user1 </w:t>
+      </w:r>
+      <w:r>
+        <w:rPr>
+          <w:rFonts w:ascii="Courier New" w:eastAsia="Times New Roman" w:hAnsi="Courier New" w:cs="Courier New"/>
+          <w:color w:val="CF8E6D"/>
+          <w:sz w:val="20"/>
+          <w:szCs w:val="20"/>
+          <w:lang w:val="uk-UA" w:eastAsia="uk-UA"/>
+        </w:rPr>
+        <w:t xml:space="preserve">not in </w:t>
+      </w:r>
+      <w:r>
+        <w:rPr>
+          <w:rFonts w:ascii="Courier New" w:eastAsia="Times New Roman" w:hAnsi="Courier New" w:cs="Courier New"/>
+          <w:color w:val="BCBEC4"/>
+          <w:sz w:val="20"/>
+          <w:szCs w:val="20"/>
+          <w:lang w:val="uk-UA" w:eastAsia="uk-UA"/>
+        </w:rPr>
+        <w:t>dataset:</w:t>
+      </w:r>
+      <w:r>
+        <w:rPr>
+          <w:rFonts w:ascii="Courier New" w:eastAsia="Times New Roman" w:hAnsi="Courier New" w:cs="Courier New"/>
+          <w:color w:val="BCBEC4"/>
+          <w:sz w:val="20"/>
+          <w:szCs w:val="20"/>
+          <w:lang w:val="uk-UA" w:eastAsia="uk-UA"/>
+        </w:rPr>
+        <w:br/>
+        <w:t xml:space="preserve">        </w:t>
+      </w:r>
+      <w:r>
+        <w:rPr>
+          <w:rFonts w:ascii="Courier New" w:eastAsia="Times New Roman" w:hAnsi="Courier New" w:cs="Courier New"/>
+          <w:color w:val="CF8E6D"/>
+          <w:sz w:val="20"/>
+          <w:szCs w:val="20"/>
+          <w:lang w:val="uk-UA" w:eastAsia="uk-UA"/>
+        </w:rPr>
+        <w:t xml:space="preserve">raise </w:t>
+      </w:r>
+      <w:r>
+        <w:rPr>
+          <w:rFonts w:ascii="Courier New" w:eastAsia="Times New Roman" w:hAnsi="Courier New" w:cs="Courier New"/>
+          <w:color w:val="8888C6"/>
+          <w:sz w:val="20"/>
+          <w:szCs w:val="20"/>
+          <w:lang w:val="uk-UA" w:eastAsia="uk-UA"/>
+        </w:rPr>
+        <w:t>TypeError</w:t>
+      </w:r>
+      <w:r>
+        <w:rPr>
+          <w:rFonts w:ascii="Courier New" w:eastAsia="Times New Roman" w:hAnsi="Courier New" w:cs="Courier New"/>
+          <w:color w:val="BCBEC4"/>
+          <w:sz w:val="20"/>
+          <w:szCs w:val="20"/>
+          <w:lang w:val="uk-UA" w:eastAsia="uk-UA"/>
+        </w:rPr>
+        <w:t>(</w:t>
+      </w:r>
+      <w:r>
+        <w:rPr>
+          <w:rFonts w:ascii="Courier New" w:eastAsia="Times New Roman" w:hAnsi="Courier New" w:cs="Courier New"/>
+          <w:color w:val="6AAB73"/>
+          <w:sz w:val="20"/>
+          <w:szCs w:val="20"/>
+          <w:lang w:val="uk-UA" w:eastAsia="uk-UA"/>
+        </w:rPr>
+        <w:t xml:space="preserve">'Cannot find ' </w:t>
+      </w:r>
+      <w:r>
+        <w:rPr>
+          <w:rFonts w:ascii="Courier New" w:eastAsia="Times New Roman" w:hAnsi="Courier New" w:cs="Courier New"/>
+          <w:color w:val="BCBEC4"/>
+          <w:sz w:val="20"/>
+          <w:szCs w:val="20"/>
+          <w:lang w:val="uk-UA" w:eastAsia="uk-UA"/>
+        </w:rPr>
+        <w:t xml:space="preserve">+ user1 + </w:t>
+      </w:r>
+      <w:r>
+        <w:rPr>
+          <w:rFonts w:ascii="Courier New" w:eastAsia="Times New Roman" w:hAnsi="Courier New" w:cs="Courier New"/>
+          <w:color w:val="6AAB73"/>
+          <w:sz w:val="20"/>
+          <w:szCs w:val="20"/>
+          <w:lang w:val="uk-UA" w:eastAsia="uk-UA"/>
+        </w:rPr>
+        <w:t>' in the dataset'</w:t>
+      </w:r>
+      <w:r>
+        <w:rPr>
+          <w:rFonts w:ascii="Courier New" w:eastAsia="Times New Roman" w:hAnsi="Courier New" w:cs="Courier New"/>
+          <w:color w:val="BCBEC4"/>
+          <w:sz w:val="20"/>
+          <w:szCs w:val="20"/>
+          <w:lang w:val="uk-UA" w:eastAsia="uk-UA"/>
+        </w:rPr>
+        <w:t>)</w:t>
+      </w:r>
+      <w:r>
+        <w:rPr>
+          <w:rFonts w:ascii="Courier New" w:eastAsia="Times New Roman" w:hAnsi="Courier New" w:cs="Courier New"/>
+          <w:color w:val="BCBEC4"/>
+          <w:sz w:val="20"/>
+          <w:szCs w:val="20"/>
+          <w:lang w:val="uk-UA" w:eastAsia="uk-UA"/>
+        </w:rPr>
+        <w:br/>
+        <w:t xml:space="preserve">    </w:t>
+      </w:r>
+      <w:r>
+        <w:rPr>
+          <w:rFonts w:ascii="Courier New" w:eastAsia="Times New Roman" w:hAnsi="Courier New" w:cs="Courier New"/>
+          <w:color w:val="CF8E6D"/>
+          <w:sz w:val="20"/>
+          <w:szCs w:val="20"/>
+          <w:lang w:val="uk-UA" w:eastAsia="uk-UA"/>
+        </w:rPr>
+        <w:t xml:space="preserve">if </w:t>
+      </w:r>
+      <w:r>
+        <w:rPr>
+          <w:rFonts w:ascii="Courier New" w:eastAsia="Times New Roman" w:hAnsi="Courier New" w:cs="Courier New"/>
+          <w:color w:val="BCBEC4"/>
+          <w:sz w:val="20"/>
+          <w:szCs w:val="20"/>
+          <w:lang w:val="uk-UA" w:eastAsia="uk-UA"/>
+        </w:rPr>
+        <w:t xml:space="preserve">user2 </w:t>
+      </w:r>
+      <w:r>
+        <w:rPr>
+          <w:rFonts w:ascii="Courier New" w:eastAsia="Times New Roman" w:hAnsi="Courier New" w:cs="Courier New"/>
+          <w:color w:val="CF8E6D"/>
+          <w:sz w:val="20"/>
+          <w:szCs w:val="20"/>
+          <w:lang w:val="uk-UA" w:eastAsia="uk-UA"/>
+        </w:rPr>
+        <w:t xml:space="preserve">not in </w:t>
+      </w:r>
+      <w:r>
+        <w:rPr>
+          <w:rFonts w:ascii="Courier New" w:eastAsia="Times New Roman" w:hAnsi="Courier New" w:cs="Courier New"/>
+          <w:color w:val="BCBEC4"/>
+          <w:sz w:val="20"/>
+          <w:szCs w:val="20"/>
+          <w:lang w:val="uk-UA" w:eastAsia="uk-UA"/>
+        </w:rPr>
+        <w:t>dataset:</w:t>
+      </w:r>
+      <w:r>
+        <w:rPr>
+          <w:rFonts w:ascii="Courier New" w:eastAsia="Times New Roman" w:hAnsi="Courier New" w:cs="Courier New"/>
+          <w:color w:val="BCBEC4"/>
+          <w:sz w:val="20"/>
+          <w:szCs w:val="20"/>
+          <w:lang w:val="uk-UA" w:eastAsia="uk-UA"/>
+        </w:rPr>
+        <w:br/>
+        <w:t xml:space="preserve">        </w:t>
+      </w:r>
+      <w:r>
+        <w:rPr>
+          <w:rFonts w:ascii="Courier New" w:eastAsia="Times New Roman" w:hAnsi="Courier New" w:cs="Courier New"/>
+          <w:color w:val="CF8E6D"/>
+          <w:sz w:val="20"/>
+          <w:szCs w:val="20"/>
+          <w:lang w:val="uk-UA" w:eastAsia="uk-UA"/>
+        </w:rPr>
+        <w:t xml:space="preserve">raise </w:t>
+      </w:r>
+      <w:r>
+        <w:rPr>
+          <w:rFonts w:ascii="Courier New" w:eastAsia="Times New Roman" w:hAnsi="Courier New" w:cs="Courier New"/>
+          <w:color w:val="8888C6"/>
+          <w:sz w:val="20"/>
+          <w:szCs w:val="20"/>
+          <w:lang w:val="uk-UA" w:eastAsia="uk-UA"/>
+        </w:rPr>
+        <w:t>TypeError</w:t>
+      </w:r>
+      <w:r>
+        <w:rPr>
+          <w:rFonts w:ascii="Courier New" w:eastAsia="Times New Roman" w:hAnsi="Courier New" w:cs="Courier New"/>
+          <w:color w:val="BCBEC4"/>
+          <w:sz w:val="20"/>
+          <w:szCs w:val="20"/>
+          <w:lang w:val="uk-UA" w:eastAsia="uk-UA"/>
+        </w:rPr>
+        <w:t>(</w:t>
+      </w:r>
+      <w:r>
+        <w:rPr>
+          <w:rFonts w:ascii="Courier New" w:eastAsia="Times New Roman" w:hAnsi="Courier New" w:cs="Courier New"/>
+          <w:color w:val="6AAB73"/>
+          <w:sz w:val="20"/>
+          <w:szCs w:val="20"/>
+          <w:lang w:val="uk-UA" w:eastAsia="uk-UA"/>
+        </w:rPr>
+        <w:t xml:space="preserve">'Cannot find ' </w:t>
+      </w:r>
+      <w:r>
+        <w:rPr>
+          <w:rFonts w:ascii="Courier New" w:eastAsia="Times New Roman" w:hAnsi="Courier New" w:cs="Courier New"/>
+          <w:color w:val="BCBEC4"/>
+          <w:sz w:val="20"/>
+          <w:szCs w:val="20"/>
+          <w:lang w:val="uk-UA" w:eastAsia="uk-UA"/>
+        </w:rPr>
+        <w:t xml:space="preserve">+ user2 + </w:t>
+      </w:r>
+      <w:r>
+        <w:rPr>
+          <w:rFonts w:ascii="Courier New" w:eastAsia="Times New Roman" w:hAnsi="Courier New" w:cs="Courier New"/>
+          <w:color w:val="6AAB73"/>
+          <w:sz w:val="20"/>
+          <w:szCs w:val="20"/>
+          <w:lang w:val="uk-UA" w:eastAsia="uk-UA"/>
+        </w:rPr>
+        <w:t>' in the dataset'</w:t>
+      </w:r>
+      <w:r>
+        <w:rPr>
+          <w:rFonts w:ascii="Courier New" w:eastAsia="Times New Roman" w:hAnsi="Courier New" w:cs="Courier New"/>
+          <w:color w:val="BCBEC4"/>
+          <w:sz w:val="20"/>
+          <w:szCs w:val="20"/>
+          <w:lang w:val="uk-UA" w:eastAsia="uk-UA"/>
+        </w:rPr>
+        <w:t>)</w:t>
+      </w:r>
+      <w:r>
+        <w:rPr>
+          <w:rFonts w:ascii="Courier New" w:eastAsia="Times New Roman" w:hAnsi="Courier New" w:cs="Courier New"/>
+          <w:color w:val="BCBEC4"/>
+          <w:sz w:val="20"/>
+          <w:szCs w:val="20"/>
+          <w:lang w:val="uk-UA" w:eastAsia="uk-UA"/>
+        </w:rPr>
+        <w:br/>
+      </w:r>
+      <w:r>
+        <w:rPr>
+          <w:rFonts w:ascii="Courier New" w:eastAsia="Times New Roman" w:hAnsi="Courier New" w:cs="Courier New"/>
+          <w:color w:val="BCBEC4"/>
+          <w:sz w:val="20"/>
+          <w:szCs w:val="20"/>
+          <w:lang w:val="uk-UA" w:eastAsia="uk-UA"/>
+        </w:rPr>
+        <w:br/>
+        <w:t xml:space="preserve">    common_movies = {}</w:t>
+      </w:r>
+      <w:r>
+        <w:rPr>
+          <w:rFonts w:ascii="Courier New" w:eastAsia="Times New Roman" w:hAnsi="Courier New" w:cs="Courier New"/>
+          <w:color w:val="BCBEC4"/>
+          <w:sz w:val="20"/>
+          <w:szCs w:val="20"/>
+          <w:lang w:val="uk-UA" w:eastAsia="uk-UA"/>
+        </w:rPr>
+        <w:br/>
+        <w:t xml:space="preserve">    </w:t>
+      </w:r>
+      <w:r>
+        <w:rPr>
+          <w:rFonts w:ascii="Courier New" w:eastAsia="Times New Roman" w:hAnsi="Courier New" w:cs="Courier New"/>
+          <w:color w:val="CF8E6D"/>
+          <w:sz w:val="20"/>
+          <w:szCs w:val="20"/>
+          <w:lang w:val="uk-UA" w:eastAsia="uk-UA"/>
+        </w:rPr>
+        <w:t xml:space="preserve">for </w:t>
+      </w:r>
+      <w:r>
+        <w:rPr>
+          <w:rFonts w:ascii="Courier New" w:eastAsia="Times New Roman" w:hAnsi="Courier New" w:cs="Courier New"/>
+          <w:color w:val="BCBEC4"/>
+          <w:sz w:val="20"/>
+          <w:szCs w:val="20"/>
+          <w:lang w:val="uk-UA" w:eastAsia="uk-UA"/>
+        </w:rPr>
+        <w:t xml:space="preserve">item </w:t>
+      </w:r>
+      <w:r>
+        <w:rPr>
+          <w:rFonts w:ascii="Courier New" w:eastAsia="Times New Roman" w:hAnsi="Courier New" w:cs="Courier New"/>
+          <w:color w:val="CF8E6D"/>
+          <w:sz w:val="20"/>
+          <w:szCs w:val="20"/>
+          <w:lang w:val="uk-UA" w:eastAsia="uk-UA"/>
+        </w:rPr>
+        <w:t xml:space="preserve">in </w:t>
+      </w:r>
+      <w:r>
+        <w:rPr>
+          <w:rFonts w:ascii="Courier New" w:eastAsia="Times New Roman" w:hAnsi="Courier New" w:cs="Courier New"/>
+          <w:color w:val="BCBEC4"/>
+          <w:sz w:val="20"/>
+          <w:szCs w:val="20"/>
+          <w:lang w:val="uk-UA" w:eastAsia="uk-UA"/>
+        </w:rPr>
+        <w:t>dataset[user1]:</w:t>
+      </w:r>
+      <w:r>
+        <w:rPr>
+          <w:rFonts w:ascii="Courier New" w:eastAsia="Times New Roman" w:hAnsi="Courier New" w:cs="Courier New"/>
+          <w:color w:val="BCBEC4"/>
+          <w:sz w:val="20"/>
+          <w:szCs w:val="20"/>
+          <w:lang w:val="uk-UA" w:eastAsia="uk-UA"/>
+        </w:rPr>
+        <w:br/>
+        <w:t xml:space="preserve">        </w:t>
+      </w:r>
+      <w:r>
+        <w:rPr>
+          <w:rFonts w:ascii="Courier New" w:eastAsia="Times New Roman" w:hAnsi="Courier New" w:cs="Courier New"/>
+          <w:color w:val="CF8E6D"/>
+          <w:sz w:val="20"/>
+          <w:szCs w:val="20"/>
+          <w:lang w:val="uk-UA" w:eastAsia="uk-UA"/>
+        </w:rPr>
+        <w:t xml:space="preserve">if </w:t>
+      </w:r>
+      <w:r>
+        <w:rPr>
+          <w:rFonts w:ascii="Courier New" w:eastAsia="Times New Roman" w:hAnsi="Courier New" w:cs="Courier New"/>
+          <w:color w:val="BCBEC4"/>
+          <w:sz w:val="20"/>
+          <w:szCs w:val="20"/>
+          <w:lang w:val="uk-UA" w:eastAsia="uk-UA"/>
+        </w:rPr>
+        <w:t xml:space="preserve">item </w:t>
+      </w:r>
+      <w:r>
+        <w:rPr>
+          <w:rFonts w:ascii="Courier New" w:eastAsia="Times New Roman" w:hAnsi="Courier New" w:cs="Courier New"/>
+          <w:color w:val="CF8E6D"/>
+          <w:sz w:val="20"/>
+          <w:szCs w:val="20"/>
+          <w:lang w:val="uk-UA" w:eastAsia="uk-UA"/>
+        </w:rPr>
+        <w:t xml:space="preserve">in </w:t>
+      </w:r>
+      <w:r>
+        <w:rPr>
+          <w:rFonts w:ascii="Courier New" w:eastAsia="Times New Roman" w:hAnsi="Courier New" w:cs="Courier New"/>
+          <w:color w:val="BCBEC4"/>
+          <w:sz w:val="20"/>
+          <w:szCs w:val="20"/>
+          <w:lang w:val="uk-UA" w:eastAsia="uk-UA"/>
+        </w:rPr>
+        <w:t>dataset[user2]:</w:t>
+      </w:r>
+      <w:r>
+        <w:rPr>
+          <w:rFonts w:ascii="Courier New" w:eastAsia="Times New Roman" w:hAnsi="Courier New" w:cs="Courier New"/>
+          <w:color w:val="BCBEC4"/>
+          <w:sz w:val="20"/>
+          <w:szCs w:val="20"/>
+          <w:lang w:val="uk-UA" w:eastAsia="uk-UA"/>
+        </w:rPr>
+        <w:br/>
+        <w:t xml:space="preserve">            common_movies[item] = </w:t>
+      </w:r>
+      <w:r>
+        <w:rPr>
+          <w:rFonts w:ascii="Courier New" w:eastAsia="Times New Roman" w:hAnsi="Courier New" w:cs="Courier New"/>
+          <w:color w:val="2AACB8"/>
+          <w:sz w:val="20"/>
+          <w:szCs w:val="20"/>
+          <w:lang w:val="uk-UA" w:eastAsia="uk-UA"/>
+        </w:rPr>
+        <w:t>1</w:t>
+      </w:r>
+      <w:r>
+        <w:rPr>
+          <w:rFonts w:ascii="Courier New" w:eastAsia="Times New Roman" w:hAnsi="Courier New" w:cs="Courier New"/>
+          <w:color w:val="2AACB8"/>
+          <w:sz w:val="20"/>
+          <w:szCs w:val="20"/>
+          <w:lang w:val="uk-UA" w:eastAsia="uk-UA"/>
+        </w:rPr>
+        <w:br/>
+      </w:r>
+      <w:r>
+        <w:rPr>
+          <w:rFonts w:ascii="Courier New" w:eastAsia="Times New Roman" w:hAnsi="Courier New" w:cs="Courier New"/>
+          <w:color w:val="2AACB8"/>
+          <w:sz w:val="20"/>
+          <w:szCs w:val="20"/>
+          <w:lang w:val="uk-UA" w:eastAsia="uk-UA"/>
+        </w:rPr>
+        <w:br/>
+        <w:t xml:space="preserve">    </w:t>
+      </w:r>
+      <w:r>
+        <w:rPr>
+          <w:rFonts w:ascii="Courier New" w:eastAsia="Times New Roman" w:hAnsi="Courier New" w:cs="Courier New"/>
+          <w:color w:val="BCBEC4"/>
+          <w:sz w:val="20"/>
+          <w:szCs w:val="20"/>
+          <w:lang w:val="uk-UA" w:eastAsia="uk-UA"/>
+        </w:rPr>
+        <w:t xml:space="preserve">num_ratings = </w:t>
+      </w:r>
+      <w:r>
+        <w:rPr>
+          <w:rFonts w:ascii="Courier New" w:eastAsia="Times New Roman" w:hAnsi="Courier New" w:cs="Courier New"/>
+          <w:color w:val="8888C6"/>
+          <w:sz w:val="20"/>
+          <w:szCs w:val="20"/>
+          <w:lang w:val="uk-UA" w:eastAsia="uk-UA"/>
+        </w:rPr>
+        <w:t>len</w:t>
+      </w:r>
+      <w:r>
+        <w:rPr>
+          <w:rFonts w:ascii="Courier New" w:eastAsia="Times New Roman" w:hAnsi="Courier New" w:cs="Courier New"/>
+          <w:color w:val="BCBEC4"/>
+          <w:sz w:val="20"/>
+          <w:szCs w:val="20"/>
+          <w:lang w:val="uk-UA" w:eastAsia="uk-UA"/>
+        </w:rPr>
+        <w:t>(common_movies)</w:t>
+      </w:r>
+      <w:r>
+        <w:rPr>
+          <w:rFonts w:ascii="Courier New" w:eastAsia="Times New Roman" w:hAnsi="Courier New" w:cs="Courier New"/>
+          <w:color w:val="BCBEC4"/>
+          <w:sz w:val="20"/>
+          <w:szCs w:val="20"/>
+          <w:lang w:val="uk-UA" w:eastAsia="uk-UA"/>
+        </w:rPr>
+        <w:br/>
+        <w:t xml:space="preserve">    </w:t>
+      </w:r>
+      <w:r>
+        <w:rPr>
+          <w:rFonts w:ascii="Courier New" w:eastAsia="Times New Roman" w:hAnsi="Courier New" w:cs="Courier New"/>
+          <w:color w:val="CF8E6D"/>
+          <w:sz w:val="20"/>
+          <w:szCs w:val="20"/>
+          <w:lang w:val="uk-UA" w:eastAsia="uk-UA"/>
+        </w:rPr>
+        <w:t xml:space="preserve">if </w:t>
+      </w:r>
+      <w:r>
+        <w:rPr>
+          <w:rFonts w:ascii="Courier New" w:eastAsia="Times New Roman" w:hAnsi="Courier New" w:cs="Courier New"/>
+          <w:color w:val="BCBEC4"/>
+          <w:sz w:val="20"/>
+          <w:szCs w:val="20"/>
+          <w:lang w:val="uk-UA" w:eastAsia="uk-UA"/>
+        </w:rPr>
+        <w:t xml:space="preserve">num_ratings == </w:t>
+      </w:r>
+      <w:r>
+        <w:rPr>
+          <w:rFonts w:ascii="Courier New" w:eastAsia="Times New Roman" w:hAnsi="Courier New" w:cs="Courier New"/>
+          <w:color w:val="2AACB8"/>
+          <w:sz w:val="20"/>
+          <w:szCs w:val="20"/>
+          <w:lang w:val="uk-UA" w:eastAsia="uk-UA"/>
+        </w:rPr>
+        <w:t>0</w:t>
+      </w:r>
+      <w:r>
+        <w:rPr>
+          <w:rFonts w:ascii="Courier New" w:eastAsia="Times New Roman" w:hAnsi="Courier New" w:cs="Courier New"/>
+          <w:color w:val="BCBEC4"/>
+          <w:sz w:val="20"/>
+          <w:szCs w:val="20"/>
+          <w:lang w:val="uk-UA" w:eastAsia="uk-UA"/>
+        </w:rPr>
+        <w:t>:</w:t>
+      </w:r>
+      <w:r>
+        <w:rPr>
+          <w:rFonts w:ascii="Courier New" w:eastAsia="Times New Roman" w:hAnsi="Courier New" w:cs="Courier New"/>
+          <w:color w:val="BCBEC4"/>
+          <w:sz w:val="20"/>
+          <w:szCs w:val="20"/>
+          <w:lang w:val="uk-UA" w:eastAsia="uk-UA"/>
+        </w:rPr>
+        <w:br/>
+        <w:t xml:space="preserve">        </w:t>
+      </w:r>
+      <w:r>
+        <w:rPr>
+          <w:rFonts w:ascii="Courier New" w:eastAsia="Times New Roman" w:hAnsi="Courier New" w:cs="Courier New"/>
+          <w:color w:val="CF8E6D"/>
+          <w:sz w:val="20"/>
+          <w:szCs w:val="20"/>
+          <w:lang w:val="uk-UA" w:eastAsia="uk-UA"/>
+        </w:rPr>
+        <w:t xml:space="preserve">return </w:t>
+      </w:r>
+      <w:r>
+        <w:rPr>
+          <w:rFonts w:ascii="Courier New" w:eastAsia="Times New Roman" w:hAnsi="Courier New" w:cs="Courier New"/>
+          <w:color w:val="2AACB8"/>
+          <w:sz w:val="20"/>
+          <w:szCs w:val="20"/>
+          <w:lang w:val="uk-UA" w:eastAsia="uk-UA"/>
+        </w:rPr>
+        <w:t>0</w:t>
+      </w:r>
+      <w:r>
+        <w:rPr>
+          <w:rFonts w:ascii="Courier New" w:eastAsia="Times New Roman" w:hAnsi="Courier New" w:cs="Courier New"/>
+          <w:color w:val="2AACB8"/>
+          <w:sz w:val="20"/>
+          <w:szCs w:val="20"/>
+          <w:lang w:val="uk-UA" w:eastAsia="uk-UA"/>
+        </w:rPr>
+        <w:br/>
+      </w:r>
+      <w:r>
+        <w:rPr>
+          <w:rFonts w:ascii="Courier New" w:eastAsia="Times New Roman" w:hAnsi="Courier New" w:cs="Courier New"/>
+          <w:color w:val="2AACB8"/>
+          <w:sz w:val="20"/>
+          <w:szCs w:val="20"/>
+          <w:lang w:val="uk-UA" w:eastAsia="uk-UA"/>
+        </w:rPr>
+        <w:br/>
+        <w:t xml:space="preserve">    </w:t>
+      </w:r>
+      <w:r>
+        <w:rPr>
+          <w:rFonts w:ascii="Courier New" w:eastAsia="Times New Roman" w:hAnsi="Courier New" w:cs="Courier New"/>
           <w:color w:val="BCBEC4"/>
           <w:sz w:val="20"/>
           <w:szCs w:val="20"/>
@@ -20341,6 +20737,16 @@
           <w:lang w:val="uk-UA" w:eastAsia="uk-UA"/>
         </w:rPr>
         <w:br/>
+      </w:r>
+      <w:r>
+        <w:rPr>
+          <w:rFonts w:ascii="Courier New" w:eastAsia="Times New Roman" w:hAnsi="Courier New" w:cs="Courier New"/>
+          <w:color w:val="BCBEC4"/>
+          <w:sz w:val="20"/>
+          <w:szCs w:val="20"/>
+          <w:lang w:val="uk-UA" w:eastAsia="uk-UA"/>
+        </w:rPr>
+        <w:lastRenderedPageBreak/>
         <w:t xml:space="preserve">    </w:t>
       </w:r>
       <w:r>
@@ -20504,11 +20910,12 @@
       </w:pPr>
       <w:r>
         <w:rPr>
+          <w:noProof/>
           <w:color w:val="000000"/>
           <w:sz w:val="28"/>
           <w:szCs w:val="28"/>
-        </w:rPr>
-        <w:lastRenderedPageBreak/>
+          <w:lang w:val="uk-UA" w:eastAsia="uk-UA"/>
+        </w:rPr>
         <w:drawing>
           <wp:inline distT="0" distB="0" distL="0" distR="0" wp14:anchorId="34EF6579" wp14:editId="282279E4">
             <wp:extent cx="6148833" cy="4666320"/>
@@ -20525,7 +20932,7 @@
                     <pic:cNvPicPr/>
                   </pic:nvPicPr>
                   <pic:blipFill>
-                    <a:blip r:embed="rId32"/>
+                    <a:blip r:embed="rId36"/>
                     <a:stretch>
                       <a:fillRect/>
                     </a:stretch>
@@ -20582,7 +20989,7 @@
           <w:sz w:val="28"/>
           <w:szCs w:val="28"/>
         </w:rPr>
-        <w:t>24</w:t>
+        <w:t>28</w:t>
       </w:r>
       <w:r>
         <w:rPr>
@@ -20618,10 +21025,11 @@
       </w:pPr>
       <w:r>
         <w:rPr>
+          <w:noProof/>
           <w:color w:val="000000"/>
           <w:sz w:val="28"/>
           <w:szCs w:val="28"/>
-          <w:lang w:val="en-US"/>
+          <w:lang w:val="uk-UA" w:eastAsia="uk-UA"/>
         </w:rPr>
         <w:lastRenderedPageBreak/>
         <w:drawing>
@@ -20640,7 +21048,7 @@
                     <pic:cNvPicPr/>
                   </pic:nvPicPr>
                   <pic:blipFill>
-                    <a:blip r:embed="rId33"/>
+                    <a:blip r:embed="rId37"/>
                     <a:stretch>
                       <a:fillRect/>
                     </a:stretch>
@@ -20697,14 +21105,13 @@
           <w:sz w:val="28"/>
           <w:szCs w:val="28"/>
         </w:rPr>
-        <w:t>25</w:t>
+        <w:t>29</w:t>
       </w:r>
       <w:r>
         <w:rPr>
           <w:color w:val="000000"/>
           <w:sz w:val="28"/>
           <w:szCs w:val="28"/>
-          <w:lang w:val="en-US"/>
         </w:rPr>
         <w:t xml:space="preserve"> </w:t>
       </w:r>
@@ -22379,10 +22786,11 @@
       </w:pPr>
       <w:r>
         <w:rPr>
+          <w:noProof/>
           <w:color w:val="000000"/>
           <w:sz w:val="28"/>
           <w:szCs w:val="28"/>
-          <w:lang w:val="en-US"/>
+          <w:lang w:val="uk-UA" w:eastAsia="uk-UA"/>
         </w:rPr>
         <w:drawing>
           <wp:inline distT="0" distB="0" distL="0" distR="0" wp14:anchorId="6EF61E3B" wp14:editId="7A6587CF">
@@ -22400,7 +22808,7 @@
                     <pic:cNvPicPr/>
                   </pic:nvPicPr>
                   <pic:blipFill>
-                    <a:blip r:embed="rId34"/>
+                    <a:blip r:embed="rId38"/>
                     <a:stretch>
                       <a:fillRect/>
                     </a:stretch>
@@ -22441,7 +22849,16 @@
           <w:sz w:val="28"/>
           <w:szCs w:val="28"/>
         </w:rPr>
-        <w:t xml:space="preserve">Рис </w:t>
+        <w:t>Рис</w:t>
+      </w:r>
+      <w:r>
+        <w:rPr>
+          <w:color w:val="000000"/>
+          <w:sz w:val="28"/>
+          <w:szCs w:val="28"/>
+          <w:lang w:val="en-US"/>
+        </w:rPr>
+        <w:t xml:space="preserve"> </w:t>
       </w:r>
       <w:r>
         <w:rPr>
@@ -22457,8 +22874,9 @@
           <w:color w:val="000000"/>
           <w:sz w:val="28"/>
           <w:szCs w:val="28"/>
-        </w:rPr>
-        <w:t>26</w:t>
+          <w:lang w:val="uk-UA"/>
+        </w:rPr>
+        <w:t>30</w:t>
       </w:r>
       <w:r>
         <w:rPr>
@@ -22475,7 +22893,41 @@
           <w:sz w:val="28"/>
           <w:szCs w:val="28"/>
         </w:rPr>
-        <w:t>Знаходження найбільших оцінок</w:t>
+        <w:t>Знаходження</w:t>
+      </w:r>
+      <w:r>
+        <w:rPr>
+          <w:color w:val="000000"/>
+          <w:sz w:val="28"/>
+          <w:szCs w:val="28"/>
+          <w:lang w:val="en-US"/>
+        </w:rPr>
+        <w:t xml:space="preserve"> </w:t>
+      </w:r>
+      <w:r>
+        <w:rPr>
+          <w:color w:val="000000"/>
+          <w:sz w:val="28"/>
+          <w:szCs w:val="28"/>
+        </w:rPr>
+        <w:t>найбільших</w:t>
+      </w:r>
+      <w:r>
+        <w:rPr>
+          <w:color w:val="000000"/>
+          <w:sz w:val="28"/>
+          <w:szCs w:val="28"/>
+          <w:lang w:val="en-US"/>
+        </w:rPr>
+        <w:t xml:space="preserve"> </w:t>
+      </w:r>
+      <w:r>
+        <w:rPr>
+          <w:color w:val="000000"/>
+          <w:sz w:val="28"/>
+          <w:szCs w:val="28"/>
+        </w:rPr>
+        <w:t>оцінок</w:t>
       </w:r>
     </w:p>
     <w:p>
@@ -22488,6 +22940,7 @@
           <w:color w:val="000000"/>
           <w:sz w:val="28"/>
           <w:szCs w:val="28"/>
+          <w:lang w:val="en-US"/>
         </w:rPr>
       </w:pPr>
     </w:p>
@@ -22502,6 +22955,7 @@
           <w:color w:val="000000"/>
           <w:sz w:val="28"/>
           <w:szCs w:val="28"/>
+          <w:lang w:val="en-US"/>
         </w:rPr>
       </w:pPr>
       <w:r>
@@ -22511,24 +22965,85 @@
           <w:sz w:val="28"/>
           <w:szCs w:val="28"/>
         </w:rPr>
-        <w:t>Завдання 2.11.</w:t>
-      </w:r>
-      <w:r>
-        <w:rPr>
+        <w:t>Завдання</w:t>
+      </w:r>
+      <w:r>
+        <w:rPr>
+          <w:b/>
           <w:color w:val="000000"/>
           <w:sz w:val="28"/>
           <w:szCs w:val="28"/>
           <w:lang w:val="en-US"/>
         </w:rPr>
-        <w:t xml:space="preserve"> </w:t>
+        <w:t xml:space="preserve"> 2.11.</w:t>
       </w:r>
       <w:r>
         <w:rPr>
           <w:color w:val="000000"/>
           <w:sz w:val="28"/>
           <w:szCs w:val="28"/>
-        </w:rPr>
-        <w:t>Створення рекомендаційної системи фільмів</w:t>
+          <w:lang w:val="en-US"/>
+        </w:rPr>
+        <w:t xml:space="preserve"> </w:t>
+      </w:r>
+      <w:r>
+        <w:rPr>
+          <w:color w:val="000000"/>
+          <w:sz w:val="28"/>
+          <w:szCs w:val="28"/>
+        </w:rPr>
+        <w:t>Створення</w:t>
+      </w:r>
+      <w:r>
+        <w:rPr>
+          <w:color w:val="000000"/>
+          <w:sz w:val="28"/>
+          <w:szCs w:val="28"/>
+          <w:lang w:val="en-US"/>
+        </w:rPr>
+        <w:t xml:space="preserve"> </w:t>
+      </w:r>
+      <w:r>
+        <w:rPr>
+          <w:color w:val="000000"/>
+          <w:sz w:val="28"/>
+          <w:szCs w:val="28"/>
+        </w:rPr>
+        <w:t>рекомендаційної</w:t>
+      </w:r>
+      <w:r>
+        <w:rPr>
+          <w:color w:val="000000"/>
+          <w:sz w:val="28"/>
+          <w:szCs w:val="28"/>
+          <w:lang w:val="en-US"/>
+        </w:rPr>
+        <w:t xml:space="preserve"> </w:t>
+      </w:r>
+      <w:r>
+        <w:rPr>
+          <w:color w:val="000000"/>
+          <w:sz w:val="28"/>
+          <w:szCs w:val="28"/>
+        </w:rPr>
+        <w:t>системи</w:t>
+      </w:r>
+      <w:r>
+        <w:rPr>
+          <w:color w:val="000000"/>
+          <w:sz w:val="28"/>
+          <w:szCs w:val="28"/>
+          <w:lang w:val="en-US"/>
+        </w:rPr>
+        <w:t xml:space="preserve"> </w:t>
+      </w:r>
+      <w:r>
+        <w:rPr>
+          <w:color w:val="000000"/>
+          <w:sz w:val="28"/>
+          <w:szCs w:val="28"/>
+        </w:rPr>
+        <w:t>фільмів</w:t>
       </w:r>
     </w:p>
     <w:p>
@@ -24624,10 +25139,11 @@
       </w:pPr>
       <w:r>
         <w:rPr>
+          <w:noProof/>
           <w:color w:val="000000"/>
           <w:sz w:val="28"/>
           <w:szCs w:val="28"/>
-          <w:lang w:val="en-US"/>
+          <w:lang w:val="uk-UA" w:eastAsia="uk-UA"/>
         </w:rPr>
         <w:drawing>
           <wp:inline distT="0" distB="0" distL="0" distR="0" wp14:anchorId="04CDBA04" wp14:editId="06150237">
@@ -24645,7 +25161,7 @@
                     <pic:cNvPicPr/>
                   </pic:nvPicPr>
                   <pic:blipFill>
-                    <a:blip r:embed="rId35"/>
+                    <a:blip r:embed="rId39"/>
                     <a:stretch>
                       <a:fillRect/>
                     </a:stretch>
@@ -24678,7 +25194,6 @@
           <w:color w:val="000000"/>
           <w:sz w:val="28"/>
           <w:szCs w:val="28"/>
-          <w:lang w:val="en-US"/>
         </w:rPr>
       </w:pPr>
       <w:r>
@@ -24703,15 +25218,15 @@
           <w:color w:val="000000"/>
           <w:sz w:val="28"/>
           <w:szCs w:val="28"/>
-        </w:rPr>
-        <w:t>27</w:t>
+          <w:lang w:val="uk-UA"/>
+        </w:rPr>
+        <w:t>31</w:t>
       </w:r>
       <w:r>
         <w:rPr>
           <w:color w:val="000000"/>
           <w:sz w:val="28"/>
           <w:szCs w:val="28"/>
-          <w:lang w:val="en-US"/>
         </w:rPr>
         <w:t xml:space="preserve"> </w:t>
       </w:r>
@@ -24758,7 +25273,7 @@
         </w:rPr>
         <w:t xml:space="preserve">Посилання на GitHub: </w:t>
       </w:r>
-      <w:hyperlink r:id="rId36" w:history="1">
+      <w:hyperlink r:id="rId40" w:history="1">
         <w:r>
           <w:rPr>
             <w:rStyle w:val="a8"/>
@@ -24853,12 +25368,8 @@
       </w:r>
     </w:p>
     <w:sectPr>
-      <w:headerReference w:type="even" r:id="rId37"/>
-      <w:headerReference w:type="default" r:id="rId38"/>
-      <w:footerReference w:type="even" r:id="rId39"/>
-      <w:footerReference w:type="default" r:id="rId40"/>
-      <w:headerReference w:type="first" r:id="rId41"/>
-      <w:footerReference w:type="first" r:id="rId42"/>
+      <w:headerReference w:type="default" r:id="rId41"/>
+      <w:headerReference w:type="first" r:id="rId42"/>
       <w:type w:val="continuous"/>
       <w:pgSz w:w="11906" w:h="16838"/>
       <w:pgMar w:top="567" w:right="567" w:bottom="1418" w:left="1418" w:header="709" w:footer="709" w:gutter="0"/>
@@ -24890,36 +25401,6 @@
 </w:endnotes>
 </file>
 
-<file path=word/footer1.xml><?xml version="1.0" encoding="utf-8"?>
-<w:ftr xmlns:wpc="http://schemas.microsoft.com/office/word/2010/wordprocessingCanvas" xmlns:cx="http://schemas.microsoft.com/office/drawing/2014/chartex" xmlns:mc="http://schemas.openxmlformats.org/markup-compatibility/2006" xmlns:o="urn:schemas-microsoft-com:office:office" xmlns:r="http://schemas.openxmlformats.org/officeDocument/2006/relationships" xmlns:m="http://schemas.openxmlformats.org/officeDocument/2006/math" xmlns:v="urn:schemas-microsoft-com:vml" xmlns:wp14="http://schemas.microsoft.com/office/word/2010/wordprocessingDrawing" xmlns:wp="http://schemas.openxmlformats.org/drawingml/2006/wordprocessingDrawing" xmlns:w10="urn:schemas-microsoft-com:office:word" xmlns:w="http://schemas.openxmlformats.org/wordprocessingml/2006/main" xmlns:w14="http://schemas.microsoft.com/office/word/2010/wordml" xmlns:w15="http://schemas.microsoft.com/office/word/2012/wordml" xmlns:w16se="http://schemas.microsoft.com/office/word/2015/wordml/symex" xmlns:wpg="http://schemas.microsoft.com/office/word/2010/wordprocessingGroup" xmlns:wpi="http://schemas.microsoft.com/office/word/2010/wordprocessingInk" xmlns:wne="http://schemas.microsoft.com/office/word/2006/wordml" xmlns:wps="http://schemas.microsoft.com/office/word/2010/wordprocessingShape" mc:Ignorable="w14 w15 w16se wp14">
-  <w:p>
-    <w:pPr>
-      <w:pStyle w:val="a5"/>
-    </w:pPr>
-  </w:p>
-</w:ftr>
-</file>
-
-<file path=word/footer2.xml><?xml version="1.0" encoding="utf-8"?>
-<w:ftr xmlns:wpc="http://schemas.microsoft.com/office/word/2010/wordprocessingCanvas" xmlns:cx="http://schemas.microsoft.com/office/drawing/2014/chartex" xmlns:mc="http://schemas.openxmlformats.org/markup-compatibility/2006" xmlns:o="urn:schemas-microsoft-com:office:office" xmlns:r="http://schemas.openxmlformats.org/officeDocument/2006/relationships" xmlns:m="http://schemas.openxmlformats.org/officeDocument/2006/math" xmlns:v="urn:schemas-microsoft-com:vml" xmlns:wp14="http://schemas.microsoft.com/office/word/2010/wordprocessingDrawing" xmlns:wp="http://schemas.openxmlformats.org/drawingml/2006/wordprocessingDrawing" xmlns:w10="urn:schemas-microsoft-com:office:word" xmlns:w="http://schemas.openxmlformats.org/wordprocessingml/2006/main" xmlns:w14="http://schemas.microsoft.com/office/word/2010/wordml" xmlns:w15="http://schemas.microsoft.com/office/word/2012/wordml" xmlns:w16se="http://schemas.microsoft.com/office/word/2015/wordml/symex" xmlns:wpg="http://schemas.microsoft.com/office/word/2010/wordprocessingGroup" xmlns:wpi="http://schemas.microsoft.com/office/word/2010/wordprocessingInk" xmlns:wne="http://schemas.microsoft.com/office/word/2006/wordml" xmlns:wps="http://schemas.microsoft.com/office/word/2010/wordprocessingShape" mc:Ignorable="w14 w15 w16se wp14">
-  <w:p>
-    <w:pPr>
-      <w:pStyle w:val="a5"/>
-    </w:pPr>
-  </w:p>
-</w:ftr>
-</file>
-
-<file path=word/footer3.xml><?xml version="1.0" encoding="utf-8"?>
-<w:ftr xmlns:wpc="http://schemas.microsoft.com/office/word/2010/wordprocessingCanvas" xmlns:cx="http://schemas.microsoft.com/office/drawing/2014/chartex" xmlns:mc="http://schemas.openxmlformats.org/markup-compatibility/2006" xmlns:o="urn:schemas-microsoft-com:office:office" xmlns:r="http://schemas.openxmlformats.org/officeDocument/2006/relationships" xmlns:m="http://schemas.openxmlformats.org/officeDocument/2006/math" xmlns:v="urn:schemas-microsoft-com:vml" xmlns:wp14="http://schemas.microsoft.com/office/word/2010/wordprocessingDrawing" xmlns:wp="http://schemas.openxmlformats.org/drawingml/2006/wordprocessingDrawing" xmlns:w10="urn:schemas-microsoft-com:office:word" xmlns:w="http://schemas.openxmlformats.org/wordprocessingml/2006/main" xmlns:w14="http://schemas.microsoft.com/office/word/2010/wordml" xmlns:w15="http://schemas.microsoft.com/office/word/2012/wordml" xmlns:w16se="http://schemas.microsoft.com/office/word/2015/wordml/symex" xmlns:wpg="http://schemas.microsoft.com/office/word/2010/wordprocessingGroup" xmlns:wpi="http://schemas.microsoft.com/office/word/2010/wordprocessingInk" xmlns:wne="http://schemas.microsoft.com/office/word/2006/wordml" xmlns:wps="http://schemas.microsoft.com/office/word/2010/wordprocessingShape" mc:Ignorable="w14 w15 w16se wp14">
-  <w:p>
-    <w:pPr>
-      <w:pStyle w:val="a5"/>
-    </w:pPr>
-  </w:p>
-</w:ftr>
-</file>
-
 <file path=word/footnotes.xml><?xml version="1.0" encoding="utf-8"?>
 <w:footnotes xmlns:wpc="http://schemas.microsoft.com/office/word/2010/wordprocessingCanvas" xmlns:cx="http://schemas.microsoft.com/office/drawing/2014/chartex" xmlns:mc="http://schemas.openxmlformats.org/markup-compatibility/2006" xmlns:o="urn:schemas-microsoft-com:office:office" xmlns:r="http://schemas.openxmlformats.org/officeDocument/2006/relationships" xmlns:m="http://schemas.openxmlformats.org/officeDocument/2006/math" xmlns:v="urn:schemas-microsoft-com:vml" xmlns:wp14="http://schemas.microsoft.com/office/word/2010/wordprocessingDrawing" xmlns:wp="http://schemas.openxmlformats.org/drawingml/2006/wordprocessingDrawing" xmlns:w10="urn:schemas-microsoft-com:office:word" xmlns:w="http://schemas.openxmlformats.org/wordprocessingml/2006/main" xmlns:w14="http://schemas.microsoft.com/office/word/2010/wordml" xmlns:w15="http://schemas.microsoft.com/office/word/2012/wordml" xmlns:w16se="http://schemas.microsoft.com/office/word/2015/wordml/symex" xmlns:wpg="http://schemas.microsoft.com/office/word/2010/wordprocessingGroup" xmlns:wpi="http://schemas.microsoft.com/office/word/2010/wordprocessingInk" xmlns:wne="http://schemas.microsoft.com/office/word/2006/wordml" xmlns:wps="http://schemas.microsoft.com/office/word/2010/wordprocessingShape" mc:Ignorable="w14 w15 w16se wp14">
   <w:footnote w:type="separator" w:id="-1">
@@ -24940,16 +25421,6 @@
 </file>
 
 <file path=word/header1.xml><?xml version="1.0" encoding="utf-8"?>
-<w:hdr xmlns:wpc="http://schemas.microsoft.com/office/word/2010/wordprocessingCanvas" xmlns:cx="http://schemas.microsoft.com/office/drawing/2014/chartex" xmlns:mc="http://schemas.openxmlformats.org/markup-compatibility/2006" xmlns:o="urn:schemas-microsoft-com:office:office" xmlns:r="http://schemas.openxmlformats.org/officeDocument/2006/relationships" xmlns:m="http://schemas.openxmlformats.org/officeDocument/2006/math" xmlns:v="urn:schemas-microsoft-com:vml" xmlns:wp14="http://schemas.microsoft.com/office/word/2010/wordprocessingDrawing" xmlns:wp="http://schemas.openxmlformats.org/drawingml/2006/wordprocessingDrawing" xmlns:w10="urn:schemas-microsoft-com:office:word" xmlns:w="http://schemas.openxmlformats.org/wordprocessingml/2006/main" xmlns:w14="http://schemas.microsoft.com/office/word/2010/wordml" xmlns:w15="http://schemas.microsoft.com/office/word/2012/wordml" xmlns:w16se="http://schemas.microsoft.com/office/word/2015/wordml/symex" xmlns:wpg="http://schemas.microsoft.com/office/word/2010/wordprocessingGroup" xmlns:wpi="http://schemas.microsoft.com/office/word/2010/wordprocessingInk" xmlns:wne="http://schemas.microsoft.com/office/word/2006/wordml" xmlns:wps="http://schemas.microsoft.com/office/word/2010/wordprocessingShape" mc:Ignorable="w14 w15 w16se wp14">
-  <w:p>
-    <w:pPr>
-      <w:pStyle w:val="a3"/>
-    </w:pPr>
-  </w:p>
-</w:hdr>
-</file>
-
-<file path=word/header2.xml><?xml version="1.0" encoding="utf-8"?>
 <w:hdr xmlns:wpc="http://schemas.microsoft.com/office/word/2010/wordprocessingCanvas" xmlns:cx="http://schemas.microsoft.com/office/drawing/2014/chartex" xmlns:mc="http://schemas.openxmlformats.org/markup-compatibility/2006" xmlns:o="urn:schemas-microsoft-com:office:office" xmlns:r="http://schemas.openxmlformats.org/officeDocument/2006/relationships" xmlns:m="http://schemas.openxmlformats.org/officeDocument/2006/math" xmlns:v="urn:schemas-microsoft-com:vml" xmlns:wp14="http://schemas.microsoft.com/office/word/2010/wordprocessingDrawing" xmlns:wp="http://schemas.openxmlformats.org/drawingml/2006/wordprocessingDrawing" xmlns:w10="urn:schemas-microsoft-com:office:word" xmlns:w="http://schemas.openxmlformats.org/wordprocessingml/2006/main" xmlns:w14="http://schemas.microsoft.com/office/word/2010/wordml" xmlns:w15="http://schemas.microsoft.com/office/word/2012/wordml" xmlns:w16se="http://schemas.microsoft.com/office/word/2015/wordml/symex" xmlns:wpg="http://schemas.microsoft.com/office/word/2010/wordprocessingGroup" xmlns:wpi="http://schemas.microsoft.com/office/word/2010/wordprocessingInk" xmlns:wne="http://schemas.microsoft.com/office/word/2006/wordml" xmlns:wps="http://schemas.microsoft.com/office/word/2010/wordprocessingShape" mc:Ignorable="w14 w15 w16se wp14">
   <w:p>
     <w:pPr>
@@ -25981,7 +26452,7 @@
                                     <w:sz w:val="24"/>
                                     <w:lang w:val="ru-RU"/>
                                   </w:rPr>
-                                  <w:t>22</w:t>
+                                  <w:t>23</w:t>
                                 </w:r>
                                 <w:r>
                                   <w:rPr>
@@ -26572,7 +27043,7 @@
                               <w:sz w:val="24"/>
                               <w:lang w:val="ru-RU"/>
                             </w:rPr>
-                            <w:t>22</w:t>
+                            <w:t>23</w:t>
                           </w:r>
                           <w:r>
                             <w:rPr>
@@ -26768,13 +27239,12 @@
 </w:hdr>
 </file>
 
-<file path=word/header3.xml><?xml version="1.0" encoding="utf-8"?>
+<file path=word/header2.xml><?xml version="1.0" encoding="utf-8"?>
 <w:hdr xmlns:wpc="http://schemas.microsoft.com/office/word/2010/wordprocessingCanvas" xmlns:cx="http://schemas.microsoft.com/office/drawing/2014/chartex" xmlns:mc="http://schemas.openxmlformats.org/markup-compatibility/2006" xmlns:o="urn:schemas-microsoft-com:office:office" xmlns:r="http://schemas.openxmlformats.org/officeDocument/2006/relationships" xmlns:m="http://schemas.openxmlformats.org/officeDocument/2006/math" xmlns:v="urn:schemas-microsoft-com:vml" xmlns:wp14="http://schemas.microsoft.com/office/word/2010/wordprocessingDrawing" xmlns:wp="http://schemas.openxmlformats.org/drawingml/2006/wordprocessingDrawing" xmlns:w10="urn:schemas-microsoft-com:office:word" xmlns:w="http://schemas.openxmlformats.org/wordprocessingml/2006/main" xmlns:w14="http://schemas.microsoft.com/office/word/2010/wordml" xmlns:w15="http://schemas.microsoft.com/office/word/2012/wordml" xmlns:w16se="http://schemas.microsoft.com/office/word/2015/wordml/symex" xmlns:wpg="http://schemas.microsoft.com/office/word/2010/wordprocessingGroup" xmlns:wpi="http://schemas.microsoft.com/office/word/2010/wordprocessingInk" xmlns:wne="http://schemas.microsoft.com/office/word/2006/wordml" xmlns:wps="http://schemas.microsoft.com/office/word/2010/wordprocessingShape" mc:Ignorable="w14 w15 w16se wp14">
   <w:p>
     <w:pPr>
       <w:pStyle w:val="a3"/>
     </w:pPr>
-    <w:bookmarkStart w:id="0" w:name="_GoBack"/>
     <w:r>
       <w:rPr>
         <w:noProof/>
@@ -29003,7 +29473,7 @@
                                 <w:sz w:val="20"/>
                                 <w:lang w:val="en-US"/>
                               </w:rPr>
-                              <w:t>22</w:t>
+                              <w:t>23</w:t>
                             </w:r>
                           </w:p>
                           <w:p>
@@ -29899,7 +30369,7 @@
                           <w:sz w:val="20"/>
                           <w:lang w:val="en-US"/>
                         </w:rPr>
-                        <w:t>22</w:t>
+                        <w:t>23</w:t>
                       </w:r>
                     </w:p>
                     <w:p>
@@ -29998,7 +30468,6 @@
         </mc:Fallback>
       </mc:AlternateContent>
     </w:r>
-    <w:bookmarkEnd w:id="0"/>
   </w:p>
 </w:hdr>
 </file>
@@ -32331,7 +32800,7 @@
 </file>
 
 <file path=customXml/itemProps1.xml><?xml version="1.0" encoding="utf-8"?>
-<ds:datastoreItem xmlns:ds="http://schemas.openxmlformats.org/officeDocument/2006/customXml" ds:itemID="{2481AD61-D297-4BBC-887A-41AE1BC92B12}">
+<ds:datastoreItem xmlns:ds="http://schemas.openxmlformats.org/officeDocument/2006/customXml" ds:itemID="{1A45E0E0-0830-45EF-834D-D6BE60B59B02}">
   <ds:schemaRefs>
     <ds:schemaRef ds:uri="http://schemas.openxmlformats.org/officeDocument/2006/bibliography"/>
   </ds:schemaRefs>

</xml_diff>